<commit_message>
Add all local files
</commit_message>
<xml_diff>
--- a/year_1/216/projects/M216_GoLo_Rapport.docx
+++ b/year_1/216/projects/M216_GoLo_Rapport.docx
@@ -293,6 +293,17 @@
           <w:lang w:eastAsia="fr-FR"/>
         </w:rPr>
       </w:pPr>
+    </w:p>
+    <w:p>
+      <w:pPr>
+        <w:jc w:val="center"/>
+        <w:rPr>
+          <w:rFonts w:cs="Arial"/>
+          <w:b/>
+          <w:sz w:val="40"/>
+          <w:szCs w:val="40"/>
+        </w:rPr>
+      </w:pPr>
       <w:r>
         <w:rPr>
           <w:b/>
@@ -300,38 +311,33 @@
           <w:lang w:val="fr-CH" w:eastAsia="fr-CH" w:bidi="ar-SA"/>
         </w:rPr>
         <w:drawing>
-          <wp:anchor distT="0" distB="0" distL="114300" distR="114300" simplePos="0" relativeHeight="251658241" behindDoc="1" locked="0" layoutInCell="1" allowOverlap="1" wp14:anchorId="2552164F" wp14:editId="5764FE0F">
+          <wp:anchor distT="0" distB="0" distL="114300" distR="114300" simplePos="0" relativeHeight="251658241" behindDoc="1" locked="0" layoutInCell="1" allowOverlap="1" wp14:anchorId="2552164F" wp14:editId="4FFE8777">
             <wp:simplePos x="0" y="0"/>
             <wp:positionH relativeFrom="column">
-              <wp:posOffset>2992755</wp:posOffset>
+              <wp:posOffset>3869055</wp:posOffset>
             </wp:positionH>
             <wp:positionV relativeFrom="paragraph">
-              <wp:posOffset>101600</wp:posOffset>
+              <wp:posOffset>162560</wp:posOffset>
             </wp:positionV>
-            <wp:extent cx="2611838" cy="1435100"/>
+            <wp:extent cx="1735455" cy="953135"/>
             <wp:effectExtent l="0" t="0" r="0" b="0"/>
             <wp:wrapTight wrapText="bothSides">
               <wp:wrapPolygon edited="0">
-                <wp:start x="5042" y="0"/>
-                <wp:lineTo x="2206" y="3154"/>
-                <wp:lineTo x="1733" y="4014"/>
-                <wp:lineTo x="945" y="15483"/>
-                <wp:lineTo x="2521" y="18924"/>
-                <wp:lineTo x="2836" y="20644"/>
-                <wp:lineTo x="10556" y="21218"/>
-                <wp:lineTo x="11344" y="21218"/>
-                <wp:lineTo x="17803" y="20931"/>
-                <wp:lineTo x="20166" y="20358"/>
-                <wp:lineTo x="20009" y="18924"/>
-                <wp:lineTo x="20639" y="16057"/>
-                <wp:lineTo x="19379" y="15196"/>
-                <wp:lineTo x="13234" y="13476"/>
-                <wp:lineTo x="11974" y="12616"/>
-                <wp:lineTo x="5514" y="9749"/>
-                <wp:lineTo x="6932" y="9749"/>
-                <wp:lineTo x="7720" y="7742"/>
-                <wp:lineTo x="6144" y="0"/>
-                <wp:lineTo x="5042" y="0"/>
+                <wp:start x="4742" y="0"/>
+                <wp:lineTo x="2134" y="3022"/>
+                <wp:lineTo x="1660" y="3885"/>
+                <wp:lineTo x="1660" y="7339"/>
+                <wp:lineTo x="711" y="14247"/>
+                <wp:lineTo x="711" y="18995"/>
+                <wp:lineTo x="3794" y="21154"/>
+                <wp:lineTo x="10195" y="21154"/>
+                <wp:lineTo x="11381" y="21154"/>
+                <wp:lineTo x="20154" y="20722"/>
+                <wp:lineTo x="20391" y="15542"/>
+                <wp:lineTo x="13515" y="13815"/>
+                <wp:lineTo x="7824" y="7339"/>
+                <wp:lineTo x="6402" y="0"/>
+                <wp:lineTo x="4742" y="0"/>
               </wp:wrapPolygon>
             </wp:wrapTight>
             <wp:docPr id="27" name="Image 27" descr="logo_ict_s"/>
@@ -363,7 +369,7 @@
                   <pic:spPr bwMode="auto">
                     <a:xfrm>
                       <a:off x="0" y="0"/>
-                      <a:ext cx="2611838" cy="1435100"/>
+                      <a:ext cx="1735455" cy="953135"/>
                     </a:xfrm>
                     <a:prstGeom prst="rect">
                       <a:avLst/>
@@ -376,20 +382,15 @@
                 </pic:pic>
               </a:graphicData>
             </a:graphic>
+            <wp14:sizeRelH relativeFrom="margin">
+              <wp14:pctWidth>0</wp14:pctWidth>
+            </wp14:sizeRelH>
+            <wp14:sizeRelV relativeFrom="margin">
+              <wp14:pctHeight>0</wp14:pctHeight>
+            </wp14:sizeRelV>
           </wp:anchor>
         </w:drawing>
       </w:r>
-    </w:p>
-    <w:p>
-      <w:pPr>
-        <w:jc w:val="center"/>
-        <w:rPr>
-          <w:rFonts w:cs="Arial"/>
-          <w:b/>
-          <w:sz w:val="40"/>
-          <w:szCs w:val="40"/>
-        </w:rPr>
-      </w:pPr>
     </w:p>
     <w:p>
       <w:pPr>
@@ -525,7 +526,7 @@
           <w:szCs w:val="28"/>
           <w:lang w:val="fr-CH"/>
         </w:rPr>
-        <w:t>31.08.2025</w:t>
+        <w:t>04.09.2025</w:t>
       </w:r>
       <w:r>
         <w:rPr>
@@ -3064,66 +3065,43 @@
     </w:p>
     <w:p>
       <w:pPr>
+        <w:rPr>
+          <w:lang w:val="fr-CH"/>
+        </w:rPr>
+      </w:pPr>
+      <w:r>
+        <w:t xml:space="preserve">Le module 216 porte sur l’Internet of </w:t>
+      </w:r>
+      <w:proofErr w:type="spellStart"/>
+      <w:r>
+        <w:t>Everything</w:t>
+      </w:r>
+      <w:proofErr w:type="spellEnd"/>
+      <w:r>
+        <w:t xml:space="preserve"> (</w:t>
+      </w:r>
+      <w:proofErr w:type="spellStart"/>
+      <w:r>
+        <w:t>IoE</w:t>
+      </w:r>
+      <w:proofErr w:type="spellEnd"/>
+      <w:r>
+        <w:t xml:space="preserve">) et </w:t>
+      </w:r>
+      <w:r>
+        <w:t>son utilisation</w:t>
+      </w:r>
+      <w:r>
+        <w:t xml:space="preserve"> dans des contextes variés comme l’industrie, la santé ou les villes intelligentes.</w:t>
+      </w:r>
+    </w:p>
+    <w:p>
+      <w:pPr>
         <w:spacing w:before="0" w:after="200"/>
         <w:jc w:val="left"/>
         <w:rPr>
-          <w:color w:val="00B0F0"/>
-          <w:sz w:val="24"/>
-          <w:szCs w:val="24"/>
-        </w:rPr>
-      </w:pPr>
-      <w:r>
-        <w:rPr>
-          <w:color w:val="00B0F0"/>
-          <w:sz w:val="24"/>
-          <w:szCs w:val="24"/>
-        </w:rPr>
-        <w:t>L’introduction sert à donner au lecteur une description de ce qu’il va trouver dans le document.</w:t>
-      </w:r>
-    </w:p>
-    <w:p>
-      <w:pPr>
-        <w:spacing w:before="0" w:after="200"/>
-        <w:jc w:val="left"/>
-        <w:rPr>
-          <w:sz w:val="24"/>
-          <w:szCs w:val="24"/>
-        </w:rPr>
-      </w:pPr>
-      <w:r>
-        <w:rPr>
-          <w:color w:val="00B0F0"/>
-          <w:sz w:val="24"/>
-          <w:szCs w:val="24"/>
-        </w:rPr>
-        <w:t xml:space="preserve">L’introduction se rédige que lorsque le document est </w:t>
-      </w:r>
-      <w:r>
-        <w:rPr>
-          <w:color w:val="00B0F0"/>
-          <w:sz w:val="24"/>
-          <w:szCs w:val="24"/>
-        </w:rPr>
-        <w:t>terminé.</w:t>
-      </w:r>
-    </w:p>
-    <w:p>
-      <w:pPr>
-        <w:rPr>
-          <w:sz w:val="24"/>
-          <w:szCs w:val="24"/>
-        </w:rPr>
-      </w:pPr>
-    </w:p>
-    <w:p>
-      <w:pPr>
-        <w:spacing w:before="0" w:after="200"/>
-        <w:jc w:val="left"/>
-        <w:rPr>
           <w:b/>
           <w:color w:val="1F497D" w:themeColor="text2"/>
-          <w:sz w:val="36"/>
-          <w:szCs w:val="24"/>
           <w:lang w:val="fr-CH"/>
         </w:rPr>
       </w:pPr>
@@ -3150,296 +3128,11 @@
     </w:p>
     <w:p>
       <w:pPr>
-        <w:rPr>
-          <w:sz w:val="24"/>
-          <w:szCs w:val="24"/>
-          <w:lang w:val="fr-CH"/>
-        </w:rPr>
-      </w:pPr>
-      <w:r>
-        <w:rPr>
-          <w:lang w:val="fr-CH"/>
-        </w:rPr>
-        <w:t>Dans ce module nous allons apprendre</w:t>
-      </w:r>
-      <w:r>
-        <w:rPr>
-          <w:lang w:val="fr-CH"/>
-        </w:rPr>
-        <w:t xml:space="preserve"> à contrôler des objets à distance. Pour cela nous utiliserons </w:t>
-      </w:r>
-    </w:p>
-    <w:p>
-      <w:pPr>
-        <w:rPr>
-          <w:sz w:val="24"/>
-          <w:szCs w:val="24"/>
-          <w:lang w:val="fr-CH"/>
-        </w:rPr>
-      </w:pPr>
-      <w:r>
-        <w:rPr>
-          <w:noProof/>
-        </w:rPr>
-        <mc:AlternateContent>
-          <mc:Choice Requires="wps">
-            <w:drawing>
-              <wp:anchor distT="0" distB="0" distL="114300" distR="114300" simplePos="0" relativeHeight="251662337" behindDoc="1" locked="0" layoutInCell="1" allowOverlap="1" wp14:anchorId="551492CC" wp14:editId="1B5EA7E5">
-                <wp:simplePos x="0" y="0"/>
-                <wp:positionH relativeFrom="column">
-                  <wp:posOffset>1579880</wp:posOffset>
-                </wp:positionH>
-                <wp:positionV relativeFrom="paragraph">
-                  <wp:posOffset>2085975</wp:posOffset>
-                </wp:positionV>
-                <wp:extent cx="2020570" cy="635"/>
-                <wp:effectExtent l="0" t="0" r="0" b="0"/>
-                <wp:wrapTight wrapText="bothSides">
-                  <wp:wrapPolygon edited="0">
-                    <wp:start x="0" y="0"/>
-                    <wp:lineTo x="0" y="21600"/>
-                    <wp:lineTo x="21600" y="21600"/>
-                    <wp:lineTo x="21600" y="0"/>
-                  </wp:wrapPolygon>
-                </wp:wrapTight>
-                <wp:docPr id="115185006" name="Zone de texte 1"/>
-                <wp:cNvGraphicFramePr/>
-                <a:graphic xmlns:a="http://schemas.openxmlformats.org/drawingml/2006/main">
-                  <a:graphicData uri="http://schemas.microsoft.com/office/word/2010/wordprocessingShape">
-                    <wps:wsp>
-                      <wps:cNvSpPr txBox="1"/>
-                      <wps:spPr>
-                        <a:xfrm>
-                          <a:off x="0" y="0"/>
-                          <a:ext cx="2020570" cy="635"/>
-                        </a:xfrm>
-                        <a:prstGeom prst="rect">
-                          <a:avLst/>
-                        </a:prstGeom>
-                        <a:solidFill>
-                          <a:prstClr val="white"/>
-                        </a:solidFill>
-                        <a:ln>
-                          <a:noFill/>
-                        </a:ln>
-                      </wps:spPr>
-                      <wps:txbx>
-                        <w:txbxContent>
-                          <w:p>
-                            <w:pPr>
-                              <w:pStyle w:val="Caption"/>
-                              <w:rPr>
-                                <w:noProof/>
-                              </w:rPr>
-                            </w:pPr>
-                          </w:p>
-                        </w:txbxContent>
-                      </wps:txbx>
-                      <wps:bodyPr rot="0" spcFirstLastPara="0" vertOverflow="overflow" horzOverflow="overflow" vert="horz" wrap="square" lIns="0" tIns="0" rIns="0" bIns="0" numCol="1" spcCol="0" rtlCol="0" fromWordArt="0" anchor="t" anchorCtr="0" forceAA="0" compatLnSpc="1">
-                        <a:prstTxWarp prst="textNoShape">
-                          <a:avLst/>
-                        </a:prstTxWarp>
-                        <a:spAutoFit/>
-                      </wps:bodyPr>
-                    </wps:wsp>
-                  </a:graphicData>
-                </a:graphic>
-              </wp:anchor>
-            </w:drawing>
-          </mc:Choice>
-          <mc:Fallback>
-            <w:pict>
-              <v:shapetype w14:anchorId="551492CC" id="_x0000_t202" coordsize="21600,21600" o:spt="202" path="m,l,21600r21600,l21600,xe">
-                <v:stroke joinstyle="miter"/>
-                <v:path gradientshapeok="t" o:connecttype="rect"/>
-              </v:shapetype>
-              <v:shape id="Zone de texte 1" o:spid="_x0000_s1026" type="#_x0000_t202" style="position:absolute;left:0;text-align:left;margin-left:124.4pt;margin-top:164.25pt;width:159.1pt;height:.05pt;z-index:-251654143;visibility:visible;mso-wrap-style:square;mso-wrap-distance-left:9pt;mso-wrap-distance-top:0;mso-wrap-distance-right:9pt;mso-wrap-distance-bottom:0;mso-position-horizontal:absolute;mso-position-horizontal-relative:text;mso-position-vertical:absolute;mso-position-vertical-relative:text;v-text-anchor:top" o:gfxdata="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" stroked="f">
-                <v:textbox style="mso-fit-shape-to-text:t" inset="0,0,0,0">
-                  <w:txbxContent>
-                    <w:p>
-                      <w:pPr>
-                        <w:pStyle w:val="Caption"/>
-                        <w:rPr>
-                          <w:noProof/>
-                        </w:rPr>
-                      </w:pPr>
-                    </w:p>
-                  </w:txbxContent>
-                </v:textbox>
-                <w10:wrap type="tight"/>
-              </v:shape>
-            </w:pict>
-          </mc:Fallback>
-        </mc:AlternateContent>
-      </w:r>
-    </w:p>
-    <w:p>
-      <w:pPr>
-        <w:pStyle w:val="F2"/>
-        <w:rPr>
-          <w:lang w:val="en-US"/>
-        </w:rPr>
-      </w:pPr>
-      <w:r>
-        <w:rPr>
-          <w:lang w:val="en-US"/>
-        </w:rPr>
-        <w:t xml:space="preserve">Internet Of </w:t>
-      </w:r>
-      <w:r>
-        <w:rPr>
-          <w:lang w:val="en-US"/>
-        </w:rPr>
-        <w:t>Thing</w:t>
-      </w:r>
-      <w:r>
-        <w:rPr>
-          <w:lang w:val="en-US"/>
-        </w:rPr>
-        <w:t xml:space="preserve"> (IOT)</w:t>
-      </w:r>
-    </w:p>
-    <w:p>
-      <w:pPr>
-        <w:ind w:left="1145"/>
-        <w:rPr>
-          <w:lang w:val="en-US"/>
-        </w:rPr>
-      </w:pPr>
-    </w:p>
-    <w:p>
-      <w:pPr>
-        <w:rPr>
-          <w:lang w:val="en-US"/>
-        </w:rPr>
-      </w:pPr>
-    </w:p>
-    <w:p>
-      <w:pPr>
-        <w:pStyle w:val="F2"/>
-        <w:rPr>
-          <w:lang w:val="en-US"/>
-        </w:rPr>
-      </w:pPr>
-      <w:r>
-        <w:rPr>
-          <w:lang w:val="en-US"/>
-        </w:rPr>
-        <w:t xml:space="preserve">Internet Of Everything (IOE) </w:t>
-      </w:r>
-    </w:p>
-    <w:p>
-      <w:pPr>
-        <w:ind w:left="567"/>
-        <w:rPr>
-          <w:lang w:val="en-US"/>
-        </w:rPr>
-      </w:pPr>
-      <w:r>
-        <w:rPr>
-          <w:lang w:val="en-US"/>
-        </w:rPr>
-        <w:t xml:space="preserve">IOT </w:t>
-      </w:r>
-      <w:proofErr w:type="spellStart"/>
-      <w:r>
-        <w:rPr>
-          <w:lang w:val="en-US"/>
-        </w:rPr>
-        <w:t>élargi</w:t>
-      </w:r>
-      <w:proofErr w:type="spellEnd"/>
-    </w:p>
-    <w:p>
-      <w:pPr>
-        <w:pStyle w:val="F2"/>
+        <w:pStyle w:val="F1"/>
         <w:numPr>
           <w:ilvl w:val="0"/>
           <w:numId w:val="0"/>
         </w:numPr>
-        <w:ind w:left="1145"/>
-        <w:rPr>
-          <w:lang w:val="en-US"/>
-        </w:rPr>
-      </w:pPr>
-    </w:p>
-    <w:p>
-      <w:pPr>
-        <w:pStyle w:val="F2"/>
-      </w:pPr>
-      <w:r>
-        <w:t>Capteurs</w:t>
-      </w:r>
-    </w:p>
-    <w:p>
-      <w:pPr>
-        <w:ind w:left="567"/>
-        <w:rPr>
-          <w:lang w:val="fr-CH"/>
-        </w:rPr>
-      </w:pPr>
-      <w:proofErr w:type="gramStart"/>
-      <w:r>
-        <w:rPr>
-          <w:lang w:val="fr-CH"/>
-        </w:rPr>
-        <w:t>Les capteur</w:t>
-      </w:r>
-      <w:proofErr w:type="gramEnd"/>
-      <w:r>
-        <w:rPr>
-          <w:lang w:val="fr-CH"/>
-        </w:rPr>
-        <w:t xml:space="preserve"> mesure une donnée </w:t>
-      </w:r>
-      <w:proofErr w:type="spellStart"/>
-      <w:r>
-        <w:rPr>
-          <w:lang w:val="fr-CH"/>
-        </w:rPr>
-        <w:t>come</w:t>
-      </w:r>
-      <w:proofErr w:type="spellEnd"/>
-      <w:r>
-        <w:rPr>
-          <w:lang w:val="fr-CH"/>
-        </w:rPr>
-        <w:t xml:space="preserve"> la température, l’humidité </w:t>
-      </w:r>
-      <w:proofErr w:type="gramStart"/>
-      <w:r>
-        <w:rPr>
-          <w:lang w:val="fr-CH"/>
-        </w:rPr>
-        <w:t>ou</w:t>
-      </w:r>
-      <w:proofErr w:type="gramEnd"/>
-      <w:r>
-        <w:rPr>
-          <w:lang w:val="fr-CH"/>
-        </w:rPr>
-        <w:t xml:space="preserve"> </w:t>
-      </w:r>
-    </w:p>
-    <w:p>
-      <w:pPr>
-        <w:pStyle w:val="F2"/>
-      </w:pPr>
-      <w:r>
-        <w:t>Actionneurs</w:t>
-      </w:r>
-    </w:p>
-    <w:p>
-      <w:pPr>
-        <w:pStyle w:val="F2"/>
-      </w:pPr>
-      <w:r>
-        <w:t>Passerelle</w:t>
-      </w:r>
-      <w:r>
-        <w:br/>
-      </w:r>
-      <w:r>
         <w:rPr>
           <w:b w:val="0"/>
           <w:bCs/>
@@ -3447,7 +3140,9 @@
           <w:sz w:val="22"/>
           <w:szCs w:val="22"/>
         </w:rPr>
-        <w:t xml:space="preserve">La passerelle traduit un signal en un autre afin de permettre à deux machine </w:t>
+      </w:pPr>
+      <w:r>
+        <w:br/>
       </w:r>
       <w:r>
         <w:rPr>
@@ -3457,7 +3152,7 @@
           <w:sz w:val="22"/>
           <w:szCs w:val="22"/>
         </w:rPr>
-        <w:t xml:space="preserve">(tels qu’une) </w:t>
+        <w:t xml:space="preserve">L’objectif est de comprendre les différences </w:t>
       </w:r>
       <w:r>
         <w:rPr>
@@ -3467,173 +3162,158 @@
           <w:sz w:val="22"/>
           <w:szCs w:val="22"/>
         </w:rPr>
-        <w:t>qui emploi de différents protocoles de communiquer</w:t>
-      </w:r>
+        <w:t xml:space="preserve">entre l’internet of </w:t>
+      </w:r>
+      <w:proofErr w:type="spellStart"/>
+      <w:r>
+        <w:rPr>
+          <w:b w:val="0"/>
+          <w:bCs/>
+          <w:color w:val="auto"/>
+          <w:sz w:val="22"/>
+          <w:szCs w:val="22"/>
+        </w:rPr>
+        <w:t>Everything</w:t>
+      </w:r>
+      <w:proofErr w:type="spellEnd"/>
+      <w:r>
+        <w:rPr>
+          <w:b w:val="0"/>
+          <w:bCs/>
+          <w:color w:val="auto"/>
+          <w:sz w:val="22"/>
+          <w:szCs w:val="22"/>
+        </w:rPr>
+        <w:t xml:space="preserve"> (IOE)</w:t>
+      </w:r>
+      <w:r>
+        <w:rPr>
+          <w:b w:val="0"/>
+          <w:bCs/>
+          <w:color w:val="auto"/>
+          <w:sz w:val="22"/>
+          <w:szCs w:val="22"/>
+        </w:rPr>
+        <w:t xml:space="preserve"> et</w:t>
+      </w:r>
+      <w:r>
+        <w:rPr>
+          <w:b w:val="0"/>
+          <w:bCs/>
+          <w:color w:val="auto"/>
+          <w:sz w:val="22"/>
+          <w:szCs w:val="22"/>
+        </w:rPr>
+        <w:t xml:space="preserve"> l’Internet of </w:t>
+      </w:r>
+      <w:proofErr w:type="spellStart"/>
+      <w:r>
+        <w:rPr>
+          <w:b w:val="0"/>
+          <w:bCs/>
+          <w:color w:val="auto"/>
+          <w:sz w:val="22"/>
+          <w:szCs w:val="22"/>
+        </w:rPr>
+        <w:t>Things</w:t>
+      </w:r>
+      <w:proofErr w:type="spellEnd"/>
+      <w:r>
+        <w:rPr>
+          <w:b w:val="0"/>
+          <w:bCs/>
+          <w:color w:val="auto"/>
+          <w:sz w:val="22"/>
+          <w:szCs w:val="22"/>
+        </w:rPr>
+        <w:t xml:space="preserve"> (IoT)</w:t>
+      </w:r>
+      <w:r>
+        <w:rPr>
+          <w:b w:val="0"/>
+          <w:bCs/>
+          <w:color w:val="auto"/>
+          <w:sz w:val="22"/>
+          <w:szCs w:val="22"/>
+        </w:rPr>
+        <w:t xml:space="preserve"> et</w:t>
+      </w:r>
+      <w:r>
+        <w:rPr>
+          <w:b w:val="0"/>
+          <w:bCs/>
+          <w:color w:val="auto"/>
+          <w:sz w:val="22"/>
+          <w:szCs w:val="22"/>
+        </w:rPr>
+        <w:t xml:space="preserve"> d’identifier les terminaux (capteurs, actionneurs, logiciels, passerelles)</w:t>
+      </w:r>
+      <w:r>
+        <w:rPr>
+          <w:b w:val="0"/>
+          <w:bCs/>
+          <w:color w:val="auto"/>
+          <w:sz w:val="22"/>
+          <w:szCs w:val="22"/>
+        </w:rPr>
+        <w:t>.</w:t>
+      </w:r>
+    </w:p>
+    <w:p>
+      <w:pPr>
+        <w:rPr>
+          <w:lang w:val="fr-CH"/>
+        </w:rPr>
+      </w:pPr>
+    </w:p>
+    <w:p>
+      <w:pPr>
+        <w:rPr>
+          <w:lang w:val="fr-CH"/>
+        </w:rPr>
+      </w:pPr>
     </w:p>
     <w:p>
       <w:pPr>
         <w:pStyle w:val="F2"/>
-      </w:pPr>
-      <w:r>
-        <w:t>Logiciels</w:t>
-      </w:r>
-    </w:p>
-    <w:p>
-      <w:pPr>
-        <w:rPr>
-          <w:lang w:val="fr-CH"/>
-        </w:rPr>
-      </w:pPr>
-    </w:p>
-    <w:p>
-      <w:pPr>
-        <w:rPr>
-          <w:lang w:val="fr-CH"/>
-        </w:rPr>
-      </w:pPr>
-    </w:p>
-    <w:p>
-      <w:pPr>
-        <w:spacing w:before="0" w:after="200"/>
-        <w:jc w:val="left"/>
-        <w:rPr>
-          <w:sz w:val="24"/>
-          <w:szCs w:val="24"/>
-          <w:lang w:val="fr-CH"/>
-        </w:rPr>
-      </w:pPr>
-      <w:r>
-        <w:rPr>
-          <w:sz w:val="24"/>
-          <w:szCs w:val="24"/>
-          <w:lang w:val="fr-CH"/>
-        </w:rPr>
-        <w:br w:type="page"/>
-      </w:r>
-    </w:p>
-    <w:p>
-      <w:pPr>
-        <w:pStyle w:val="F1"/>
-      </w:pPr>
-      <w:bookmarkStart w:id="2" w:name="_Toc206406704"/>
-      <w:r>
-        <w:lastRenderedPageBreak/>
-        <w:t xml:space="preserve">Méthodes </w:t>
-      </w:r>
-      <w:r>
-        <w:t>et outils</w:t>
-      </w:r>
-      <w:r>
-        <w:t xml:space="preserve"> pour exécuter un travail professionnel</w:t>
-      </w:r>
-      <w:bookmarkEnd w:id="2"/>
-    </w:p>
-    <w:p>
-      <w:pPr>
-        <w:rPr>
-          <w:sz w:val="24"/>
-          <w:szCs w:val="24"/>
-        </w:rPr>
-      </w:pPr>
-    </w:p>
-    <w:p>
-      <w:pPr>
-        <w:pStyle w:val="F2"/>
-      </w:pPr>
-      <w:bookmarkStart w:id="3" w:name="_Toc206406705"/>
-      <w:r>
-        <w:t>M</w:t>
-      </w:r>
-      <w:r>
-        <w:t>éthodes de travail</w:t>
-      </w:r>
-      <w:bookmarkEnd w:id="3"/>
-    </w:p>
-    <w:p>
-      <w:pPr>
-        <w:rPr>
-          <w:lang w:val="fr-CH"/>
-        </w:rPr>
-      </w:pPr>
-      <w:r>
-        <w:rPr>
-          <w:lang w:val="fr-CH"/>
-        </w:rPr>
-        <w:t xml:space="preserve">Décrire </w:t>
-      </w:r>
-      <w:r>
-        <w:rPr>
-          <w:lang w:val="fr-CH"/>
-        </w:rPr>
-        <w:t>la méthode</w:t>
-      </w:r>
-      <w:r>
-        <w:rPr>
-          <w:lang w:val="fr-CH"/>
-        </w:rPr>
-        <w:t xml:space="preserve"> de travail, </w:t>
-      </w:r>
-      <w:r>
-        <w:rPr>
-          <w:lang w:val="fr-CH"/>
-        </w:rPr>
-        <w:t>définition</w:t>
-      </w:r>
-      <w:r>
-        <w:rPr>
-          <w:lang w:val="fr-CH"/>
-        </w:rPr>
-        <w:t xml:space="preserve"> IPERKA est une méthode de travail basé sur le une itération des information et tâches </w:t>
-      </w:r>
-      <w:proofErr w:type="spellStart"/>
-      <w:proofErr w:type="gramStart"/>
-      <w:r>
-        <w:rPr>
-          <w:lang w:val="fr-CH"/>
-        </w:rPr>
-        <w:t>a</w:t>
-      </w:r>
-      <w:proofErr w:type="spellEnd"/>
-      <w:proofErr w:type="gramEnd"/>
-      <w:r>
-        <w:rPr>
-          <w:lang w:val="fr-CH"/>
-        </w:rPr>
-        <w:t xml:space="preserve"> exécuter</w:t>
-      </w:r>
-    </w:p>
-    <w:p>
-      <w:pPr>
-        <w:rPr>
-          <w:lang w:val="fr-CH"/>
+        <w:rPr>
+          <w:lang w:val="en-US"/>
+        </w:rPr>
+      </w:pPr>
+      <w:r>
+        <w:rPr>
+          <w:lang w:val="en-US"/>
+        </w:rPr>
+        <w:t xml:space="preserve">Internet Of </w:t>
+      </w:r>
+      <w:r>
+        <w:rPr>
+          <w:lang w:val="en-US"/>
+        </w:rPr>
+        <w:t>Thing</w:t>
+      </w:r>
+      <w:r>
+        <w:rPr>
+          <w:lang w:val="en-US"/>
+        </w:rPr>
+        <w:t xml:space="preserve"> (IOT)</w:t>
+      </w:r>
+    </w:p>
+    <w:p>
+      <w:pPr>
+        <w:rPr>
+          <w:lang w:val="en-US"/>
         </w:rPr>
       </w:pPr>
       <w:r>
         <w:rPr>
           <w:noProof/>
-          <w:lang w:val="fr-CH"/>
         </w:rPr>
         <w:drawing>
-          <wp:anchor distT="0" distB="0" distL="114300" distR="114300" simplePos="0" relativeHeight="251660289" behindDoc="1" locked="0" layoutInCell="1" allowOverlap="1" wp14:anchorId="6CB89304" wp14:editId="11E1AFC1">
-            <wp:simplePos x="0" y="0"/>
-            <wp:positionH relativeFrom="column">
-              <wp:posOffset>1346553</wp:posOffset>
-            </wp:positionH>
-            <wp:positionV relativeFrom="paragraph">
-              <wp:posOffset>4445</wp:posOffset>
-            </wp:positionV>
-            <wp:extent cx="2536519" cy="3409245"/>
-            <wp:effectExtent l="0" t="0" r="0" b="1270"/>
-            <wp:wrapTight wrapText="bothSides">
-              <wp:wrapPolygon edited="0">
-                <wp:start x="0" y="0"/>
-                <wp:lineTo x="0" y="21487"/>
-                <wp:lineTo x="21416" y="21487"/>
-                <wp:lineTo x="21416" y="0"/>
-                <wp:lineTo x="0" y="0"/>
-              </wp:wrapPolygon>
-            </wp:wrapTight>
-            <wp:docPr id="2" name="Image 2"/>
+          <wp:inline distT="0" distB="0" distL="0" distR="0" wp14:anchorId="63425B4B" wp14:editId="3E957A90">
+            <wp:extent cx="3853752" cy="2135876"/>
+            <wp:effectExtent l="0" t="0" r="0" b="0"/>
+            <wp:docPr id="199778260" name="Picture 1" descr="Ce que vous utilisez déjà sans le savoir : l'IoT expliqué simplement -  KINEIS"/>
             <wp:cNvGraphicFramePr>
               <a:graphicFrameLocks xmlns:a="http://schemas.openxmlformats.org/drawingml/2006/main" noChangeAspect="1"/>
             </wp:cNvGraphicFramePr>
@@ -3641,11 +3321,71 @@
               <a:graphicData uri="http://schemas.openxmlformats.org/drawingml/2006/picture">
                 <pic:pic xmlns:pic="http://schemas.openxmlformats.org/drawingml/2006/picture">
                   <pic:nvPicPr>
-                    <pic:cNvPr id="1" name=""/>
+                    <pic:cNvPr id="0" name="Picture 1" descr="Ce que vous utilisez déjà sans le savoir : l'IoT expliqué simplement -  KINEIS"/>
+                    <pic:cNvPicPr>
+                      <a:picLocks noChangeAspect="1" noChangeArrowheads="1"/>
+                    </pic:cNvPicPr>
+                  </pic:nvPicPr>
+                  <pic:blipFill>
+                    <a:blip r:embed="rId10">
+                      <a:extLst>
+                        <a:ext uri="{28A0092B-C50C-407E-A947-70E740481C1C}">
+                          <a14:useLocalDpi xmlns:a14="http://schemas.microsoft.com/office/drawing/2010/main" val="0"/>
+                        </a:ext>
+                      </a:extLst>
+                    </a:blip>
+                    <a:srcRect/>
+                    <a:stretch>
+                      <a:fillRect/>
+                    </a:stretch>
+                  </pic:blipFill>
+                  <pic:spPr bwMode="auto">
+                    <a:xfrm>
+                      <a:off x="0" y="0"/>
+                      <a:ext cx="3861106" cy="2139952"/>
+                    </a:xfrm>
+                    <a:prstGeom prst="rect">
+                      <a:avLst/>
+                    </a:prstGeom>
+                    <a:noFill/>
+                    <a:ln>
+                      <a:noFill/>
+                    </a:ln>
+                  </pic:spPr>
+                </pic:pic>
+              </a:graphicData>
+            </a:graphic>
+          </wp:inline>
+        </w:drawing>
+      </w:r>
+    </w:p>
+    <w:p>
+      <w:pPr>
+        <w:rPr>
+          <w:lang w:val="en-US"/>
+        </w:rPr>
+      </w:pPr>
+      <w:r>
+        <w:rPr>
+          <w:lang w:val="en-US"/>
+        </w:rPr>
+        <w:drawing>
+          <wp:inline distT="0" distB="0" distL="0" distR="0" wp14:anchorId="39F4AEB4" wp14:editId="53F4AD3F">
+            <wp:extent cx="5760720" cy="1917065"/>
+            <wp:effectExtent l="0" t="0" r="0" b="6985"/>
+            <wp:docPr id="2030762073" name="Picture 1"/>
+            <wp:cNvGraphicFramePr>
+              <a:graphicFrameLocks xmlns:a="http://schemas.openxmlformats.org/drawingml/2006/main" noChangeAspect="1"/>
+            </wp:cNvGraphicFramePr>
+            <a:graphic xmlns:a="http://schemas.openxmlformats.org/drawingml/2006/main">
+              <a:graphicData uri="http://schemas.openxmlformats.org/drawingml/2006/picture">
+                <pic:pic xmlns:pic="http://schemas.openxmlformats.org/drawingml/2006/picture">
+                  <pic:nvPicPr>
+                    <pic:cNvPr id="2030762073" name=""/>
                     <pic:cNvPicPr/>
                   </pic:nvPicPr>
                   <pic:blipFill>
-                    <a:blip r:embed="rId10"/>
+                    <a:blip r:embed="rId11"/>
                     <a:stretch>
                       <a:fillRect/>
                     </a:stretch>
@@ -3653,7 +3393,7 @@
                   <pic:spPr>
                     <a:xfrm>
                       <a:off x="0" y="0"/>
-                      <a:ext cx="2536519" cy="3409245"/>
+                      <a:ext cx="5760720" cy="1917065"/>
                     </a:xfrm>
                     <a:prstGeom prst="rect">
                       <a:avLst/>
@@ -3662,8 +3402,109 @@
                 </pic:pic>
               </a:graphicData>
             </a:graphic>
-          </wp:anchor>
+          </wp:inline>
         </w:drawing>
+      </w:r>
+    </w:p>
+    <w:p>
+      <w:pPr>
+        <w:ind w:left="1145"/>
+        <w:rPr>
+          <w:lang w:val="fr-CH"/>
+        </w:rPr>
+      </w:pPr>
+      <w:r>
+        <w:rPr>
+          <w:lang w:val="fr-CH"/>
+        </w:rPr>
+        <w:t xml:space="preserve">Les </w:t>
+      </w:r>
+      <w:proofErr w:type="spellStart"/>
+      <w:r>
+        <w:rPr>
+          <w:lang w:val="fr-CH"/>
+        </w:rPr>
+        <w:t>objects</w:t>
+      </w:r>
+      <w:proofErr w:type="spellEnd"/>
+    </w:p>
+    <w:p>
+      <w:pPr>
+        <w:ind w:left="1145"/>
+        <w:rPr>
+          <w:lang w:val="fr-CH"/>
+        </w:rPr>
+      </w:pPr>
+      <w:r>
+        <w:rPr>
+          <w:lang w:val="fr-CH"/>
+        </w:rPr>
+        <w:t>L’IoT concerne principalement les connexions machine-à-machine (M2M)</w:t>
+      </w:r>
+    </w:p>
+    <w:p>
+      <w:pPr>
+        <w:ind w:left="1145"/>
+        <w:rPr>
+          <w:lang w:val="fr-CH"/>
+        </w:rPr>
+      </w:pPr>
+      <w:r>
+        <w:rPr>
+          <w:lang w:val="fr-CH"/>
+        </w:rPr>
+        <w:t>Les objets physiques (les “choses”) sont équipés de capteurs ou de modules de communication pour :</w:t>
+      </w:r>
+    </w:p>
+    <w:p>
+      <w:pPr>
+        <w:ind w:left="1145"/>
+        <w:rPr>
+          <w:lang w:val="fr-CH"/>
+        </w:rPr>
+      </w:pPr>
+      <w:r>
+        <w:rPr>
+          <w:lang w:val="fr-CH"/>
+        </w:rPr>
+        <w:t>Collecter des données (température, mouvement, etc.).</w:t>
+      </w:r>
+    </w:p>
+    <w:p>
+      <w:pPr>
+        <w:ind w:left="1145"/>
+        <w:rPr>
+          <w:lang w:val="fr-CH"/>
+        </w:rPr>
+      </w:pPr>
+      <w:r>
+        <w:rPr>
+          <w:lang w:val="fr-CH"/>
+        </w:rPr>
+        <w:lastRenderedPageBreak/>
+        <w:t>Interagir avec l’environnement (ex. maison connectée, capteurs de production).</w:t>
+      </w:r>
+    </w:p>
+    <w:p>
+      <w:pPr>
+        <w:ind w:left="1145"/>
+        <w:rPr>
+          <w:lang w:val="fr-CH"/>
+        </w:rPr>
+      </w:pPr>
+      <w:r>
+        <w:rPr>
+          <w:rFonts w:ascii="Cambria Math" w:hAnsi="Cambria Math" w:cs="Cambria Math"/>
+          <w:b/>
+          <w:bCs/>
+        </w:rPr>
+        <w:t>▷</w:t>
+      </w:r>
+      <w:r>
+        <w:rPr>
+          <w:lang w:val="fr-CH"/>
+        </w:rPr>
+        <w:t xml:space="preserve"> Exemple : un capteur de mouvement qui allume une lampe automatiquement.</w:t>
       </w:r>
     </w:p>
     <w:p>
@@ -3671,16 +3512,1645 @@
         <w:spacing w:before="0" w:after="200"/>
         <w:jc w:val="left"/>
         <w:rPr>
+          <w:lang w:val="fr-CH"/>
+        </w:rPr>
+      </w:pPr>
+      <w:r>
+        <w:rPr>
+          <w:lang w:val="fr-CH"/>
+        </w:rPr>
+        <w:br w:type="page"/>
+      </w:r>
+    </w:p>
+    <w:p>
+      <w:pPr>
+        <w:rPr>
+          <w:lang w:val="fr-CH"/>
+        </w:rPr>
+      </w:pPr>
+    </w:p>
+    <w:p>
+      <w:pPr>
+        <w:pStyle w:val="F2"/>
+        <w:rPr>
+          <w:lang w:val="en-US"/>
+        </w:rPr>
+      </w:pPr>
+      <w:r>
+        <w:rPr>
+          <w:lang w:val="en-US"/>
+        </w:rPr>
+        <w:t xml:space="preserve">Internet Of Everything (IOE) </w:t>
+      </w:r>
+    </w:p>
+    <w:p>
+      <w:pPr>
+        <w:rPr>
+          <w:lang w:val="en-US"/>
+        </w:rPr>
+      </w:pPr>
+      <w:r>
+        <w:rPr>
+          <w:lang w:val="en-US"/>
+        </w:rPr>
+        <w:drawing>
+          <wp:inline distT="0" distB="0" distL="0" distR="0" wp14:anchorId="70A00520" wp14:editId="45F17DCF">
+            <wp:extent cx="5229955" cy="1609950"/>
+            <wp:effectExtent l="0" t="0" r="0" b="9525"/>
+            <wp:docPr id="1473077655" name="Picture 1"/>
+            <wp:cNvGraphicFramePr>
+              <a:graphicFrameLocks xmlns:a="http://schemas.openxmlformats.org/drawingml/2006/main" noChangeAspect="1"/>
+            </wp:cNvGraphicFramePr>
+            <a:graphic xmlns:a="http://schemas.openxmlformats.org/drawingml/2006/main">
+              <a:graphicData uri="http://schemas.openxmlformats.org/drawingml/2006/picture">
+                <pic:pic xmlns:pic="http://schemas.openxmlformats.org/drawingml/2006/picture">
+                  <pic:nvPicPr>
+                    <pic:cNvPr id="1473077655" name=""/>
+                    <pic:cNvPicPr/>
+                  </pic:nvPicPr>
+                  <pic:blipFill>
+                    <a:blip r:embed="rId12"/>
+                    <a:stretch>
+                      <a:fillRect/>
+                    </a:stretch>
+                  </pic:blipFill>
+                  <pic:spPr>
+                    <a:xfrm>
+                      <a:off x="0" y="0"/>
+                      <a:ext cx="5229955" cy="1609950"/>
+                    </a:xfrm>
+                    <a:prstGeom prst="rect">
+                      <a:avLst/>
+                    </a:prstGeom>
+                  </pic:spPr>
+                </pic:pic>
+              </a:graphicData>
+            </a:graphic>
+          </wp:inline>
+        </w:drawing>
+      </w:r>
+    </w:p>
+    <w:p>
+      <w:pPr>
+        <w:ind w:left="1145"/>
+        <w:rPr>
+          <w:lang w:val="fr-CH"/>
+        </w:rPr>
+      </w:pPr>
+      <w:r>
+        <w:rPr>
+          <w:lang w:val="fr-CH"/>
+        </w:rPr>
+        <w:t>Machine à machine</w:t>
+      </w:r>
+      <w:r>
+        <w:rPr>
+          <w:lang w:val="fr-CH"/>
+        </w:rPr>
+        <w:br/>
+        <w:t>plus logiciel plus base de données</w:t>
+      </w:r>
+      <w:r>
+        <w:rPr>
+          <w:lang w:val="fr-CH"/>
+        </w:rPr>
+        <w:br/>
+      </w:r>
+      <w:r>
+        <w:rPr>
+          <w:lang w:val="fr-CH"/>
+        </w:rPr>
+        <w:br/>
+        <w:t>L’</w:t>
+      </w:r>
+      <w:proofErr w:type="spellStart"/>
+      <w:r>
+        <w:rPr>
+          <w:lang w:val="fr-CH"/>
+        </w:rPr>
+        <w:t>IoE</w:t>
+      </w:r>
+      <w:proofErr w:type="spellEnd"/>
+      <w:r>
+        <w:rPr>
+          <w:lang w:val="fr-CH"/>
+        </w:rPr>
+        <w:t xml:space="preserve"> élargit l’IoT en y ajoutant :</w:t>
+      </w:r>
+    </w:p>
+    <w:p>
+      <w:pPr>
+        <w:ind w:left="1145"/>
+        <w:rPr>
+          <w:lang w:val="fr-CH"/>
+        </w:rPr>
+      </w:pPr>
+      <w:r>
+        <w:rPr>
+          <w:lang w:val="fr-CH"/>
+        </w:rPr>
+        <w:t>Les interactions homme-à-homme (H2H).</w:t>
+      </w:r>
+    </w:p>
+    <w:p>
+      <w:pPr>
+        <w:ind w:left="1145"/>
+        <w:rPr>
+          <w:lang w:val="fr-CH"/>
+        </w:rPr>
+      </w:pPr>
+      <w:r>
+        <w:rPr>
+          <w:lang w:val="fr-CH"/>
+        </w:rPr>
+        <w:t>Les processus personne-à-processus (P2P).</w:t>
+      </w:r>
+    </w:p>
+    <w:p>
+      <w:pPr>
+        <w:ind w:left="1145"/>
+        <w:rPr>
+          <w:lang w:val="fr-CH"/>
+        </w:rPr>
+      </w:pPr>
+      <w:r>
+        <w:rPr>
+          <w:lang w:val="fr-CH"/>
+        </w:rPr>
+        <w:t>Des analyses avancées et la prise de décision intelligente.</w:t>
+      </w:r>
+    </w:p>
+    <w:p>
+      <w:pPr>
+        <w:ind w:left="1145"/>
+        <w:rPr>
+          <w:lang w:val="fr-CH"/>
+        </w:rPr>
+      </w:pPr>
+      <w:bookmarkStart w:id="2" w:name="_Hlk207881580"/>
+      <w:r>
+        <w:rPr>
+          <w:rFonts w:ascii="Cambria Math" w:hAnsi="Cambria Math" w:cs="Cambria Math"/>
+          <w:b/>
+          <w:bCs/>
+        </w:rPr>
+        <w:t>▷</w:t>
+      </w:r>
+      <w:bookmarkEnd w:id="2"/>
+      <w:r>
+        <w:rPr>
+          <w:b/>
+          <w:bCs/>
+        </w:rPr>
+        <w:t xml:space="preserve"> </w:t>
+      </w:r>
+      <w:r>
+        <w:rPr>
+          <w:lang w:val="fr-CH"/>
+        </w:rPr>
+        <w:t>Exemple : un système de santé connecté qui combine capteurs médicaux, logiciels d’analyse et interactions entre médecins et patients pour un suivi en temps réel.</w:t>
+      </w:r>
+    </w:p>
+    <w:p>
+      <w:pPr>
+        <w:spacing w:before="0" w:after="200"/>
+        <w:jc w:val="left"/>
+        <w:rPr>
+          <w:lang w:val="fr-CH"/>
+        </w:rPr>
+      </w:pPr>
+      <w:r>
+        <w:rPr>
+          <w:lang w:val="fr-CH"/>
+        </w:rPr>
+        <w:br w:type="page"/>
+      </w:r>
+    </w:p>
+    <w:p>
+      <w:pPr>
+        <w:pStyle w:val="F2"/>
+      </w:pPr>
+      <w:r>
+        <w:lastRenderedPageBreak/>
+        <w:t>Capteurs</w:t>
+      </w:r>
+    </w:p>
+    <w:p>
+      <w:pPr>
+        <w:ind w:left="567"/>
+        <w:rPr>
+          <w:lang w:val="en-CH"/>
+        </w:rPr>
+      </w:pPr>
+      <w:r>
+        <w:rPr>
+          <w:lang w:val="fr-CH"/>
+        </w:rPr>
+        <w:br/>
+      </w:r>
+      <w:r>
+        <w:rPr>
+          <w:lang w:val="fr-CH"/>
+        </w:rPr>
+        <w:br/>
+      </w:r>
+      <w:r>
+        <w:rPr>
+          <w:lang w:val="en-CH"/>
+        </w:rPr>
+        <w:t xml:space="preserve">Un </w:t>
+      </w:r>
+      <w:proofErr w:type="spellStart"/>
+      <w:r>
+        <w:rPr>
+          <w:lang w:val="en-CH"/>
+        </w:rPr>
+        <w:t>capteur</w:t>
+      </w:r>
+      <w:proofErr w:type="spellEnd"/>
+      <w:r>
+        <w:rPr>
+          <w:lang w:val="en-CH"/>
+        </w:rPr>
+        <w:t xml:space="preserve"> </w:t>
+      </w:r>
+      <w:proofErr w:type="spellStart"/>
+      <w:r>
+        <w:rPr>
+          <w:lang w:val="en-CH"/>
+        </w:rPr>
+        <w:t>mesure</w:t>
+      </w:r>
+      <w:proofErr w:type="spellEnd"/>
+      <w:r>
+        <w:rPr>
+          <w:lang w:val="en-CH"/>
+        </w:rPr>
+        <w:t xml:space="preserve"> </w:t>
+      </w:r>
+      <w:proofErr w:type="spellStart"/>
+      <w:r>
+        <w:rPr>
+          <w:lang w:val="en-CH"/>
+        </w:rPr>
+        <w:t>une</w:t>
+      </w:r>
+      <w:proofErr w:type="spellEnd"/>
+      <w:r>
+        <w:rPr>
+          <w:lang w:val="en-CH"/>
+        </w:rPr>
+        <w:t xml:space="preserve"> donnée et la </w:t>
+      </w:r>
+      <w:proofErr w:type="spellStart"/>
+      <w:r>
+        <w:rPr>
+          <w:lang w:val="en-CH"/>
+        </w:rPr>
+        <w:t>transmet</w:t>
+      </w:r>
+      <w:proofErr w:type="spellEnd"/>
+      <w:r>
+        <w:rPr>
+          <w:lang w:val="en-CH"/>
+        </w:rPr>
+        <w:t xml:space="preserve"> à un </w:t>
+      </w:r>
+      <w:proofErr w:type="spellStart"/>
+      <w:r>
+        <w:rPr>
+          <w:lang w:val="en-CH"/>
+        </w:rPr>
+        <w:t>autre</w:t>
+      </w:r>
+      <w:proofErr w:type="spellEnd"/>
+      <w:r>
+        <w:rPr>
+          <w:lang w:val="en-CH"/>
+        </w:rPr>
+        <w:t xml:space="preserve"> </w:t>
+      </w:r>
+      <w:proofErr w:type="spellStart"/>
+      <w:r>
+        <w:rPr>
+          <w:lang w:val="en-CH"/>
+        </w:rPr>
+        <w:t>système</w:t>
+      </w:r>
+      <w:proofErr w:type="spellEnd"/>
+      <w:r>
+        <w:rPr>
+          <w:lang w:val="en-CH"/>
+        </w:rPr>
+        <w:t>.</w:t>
+      </w:r>
+    </w:p>
+    <w:p>
+      <w:pPr>
+        <w:ind w:left="567"/>
+        <w:rPr>
+          <w:lang w:val="en-CH"/>
+        </w:rPr>
+      </w:pPr>
+      <w:proofErr w:type="spellStart"/>
+      <w:r>
+        <w:rPr>
+          <w:lang w:val="en-CH"/>
+        </w:rPr>
+        <w:t>Exemples</w:t>
+      </w:r>
+      <w:proofErr w:type="spellEnd"/>
+      <w:r>
+        <w:rPr>
+          <w:lang w:val="en-CH"/>
+        </w:rPr>
+        <w:t xml:space="preserve"> de données :</w:t>
+      </w:r>
+    </w:p>
+    <w:p>
+      <w:pPr>
+        <w:ind w:left="567"/>
+        <w:rPr>
+          <w:lang w:val="en-CH"/>
+        </w:rPr>
+      </w:pPr>
+      <w:proofErr w:type="spellStart"/>
+      <w:r>
+        <w:rPr>
+          <w:lang w:val="en-CH"/>
+        </w:rPr>
+        <w:t>Température</w:t>
+      </w:r>
+      <w:proofErr w:type="spellEnd"/>
+    </w:p>
+    <w:p>
+      <w:pPr>
+        <w:ind w:left="567"/>
+        <w:rPr>
+          <w:lang w:val="en-CH"/>
+        </w:rPr>
+      </w:pPr>
+      <w:proofErr w:type="spellStart"/>
+      <w:r>
+        <w:rPr>
+          <w:lang w:val="en-CH"/>
+        </w:rPr>
+        <w:t>Humidité</w:t>
+      </w:r>
+      <w:proofErr w:type="spellEnd"/>
+    </w:p>
+    <w:p>
+      <w:pPr>
+        <w:ind w:left="567"/>
+        <w:rPr>
+          <w:lang w:val="en-CH"/>
+        </w:rPr>
+      </w:pPr>
+      <w:r>
+        <w:rPr>
+          <w:lang w:val="en-CH"/>
+        </w:rPr>
+        <w:t>Lumière</w:t>
+      </w:r>
+    </w:p>
+    <w:p>
+      <w:pPr>
+        <w:ind w:left="567"/>
+        <w:rPr>
+          <w:lang w:val="en-CH"/>
+        </w:rPr>
+      </w:pPr>
+      <w:r>
+        <w:rPr>
+          <w:lang w:val="en-CH"/>
+        </w:rPr>
+        <w:t>Pression</w:t>
+      </w:r>
+    </w:p>
+    <w:p>
+      <w:pPr>
+        <w:ind w:left="567"/>
+        <w:rPr>
+          <w:lang w:val="en-CH"/>
+        </w:rPr>
+      </w:pPr>
+      <w:proofErr w:type="spellStart"/>
+      <w:r>
+        <w:rPr>
+          <w:lang w:val="en-CH"/>
+        </w:rPr>
+        <w:t>Détection</w:t>
+      </w:r>
+      <w:proofErr w:type="spellEnd"/>
+      <w:r>
+        <w:rPr>
+          <w:lang w:val="en-CH"/>
+        </w:rPr>
+        <w:t xml:space="preserve"> de </w:t>
+      </w:r>
+      <w:proofErr w:type="spellStart"/>
+      <w:r>
+        <w:rPr>
+          <w:lang w:val="en-CH"/>
+        </w:rPr>
+        <w:t>mouvement</w:t>
+      </w:r>
+      <w:proofErr w:type="spellEnd"/>
+    </w:p>
+    <w:p>
+      <w:pPr>
+        <w:ind w:left="567"/>
+      </w:pPr>
+      <w:r>
+        <w:rPr>
+          <w:rFonts w:ascii="Cambria Math" w:hAnsi="Cambria Math" w:cs="Cambria Math"/>
+          <w:b/>
+          <w:bCs/>
+        </w:rPr>
+        <w:t>▷</w:t>
+      </w:r>
+      <w:r>
+        <w:rPr>
+          <w:lang w:val="en-CH"/>
+        </w:rPr>
+        <w:t xml:space="preserve"> </w:t>
+      </w:r>
+      <w:proofErr w:type="spellStart"/>
+      <w:r>
+        <w:rPr>
+          <w:lang w:val="en-CH"/>
+        </w:rPr>
+        <w:t>Exemple</w:t>
+      </w:r>
+      <w:proofErr w:type="spellEnd"/>
+      <w:r>
+        <w:rPr>
+          <w:lang w:val="en-CH"/>
+        </w:rPr>
+        <w:t xml:space="preserve"> </w:t>
+      </w:r>
+      <w:proofErr w:type="spellStart"/>
+      <w:r>
+        <w:rPr>
+          <w:lang w:val="en-CH"/>
+        </w:rPr>
+        <w:t>concret</w:t>
+      </w:r>
+      <w:proofErr w:type="spellEnd"/>
+      <w:r>
+        <w:rPr>
+          <w:lang w:val="en-CH"/>
+        </w:rPr>
+        <w:t xml:space="preserve"> : un </w:t>
+      </w:r>
+      <w:proofErr w:type="spellStart"/>
+      <w:r>
+        <w:rPr>
+          <w:lang w:val="en-CH"/>
+        </w:rPr>
+        <w:t>capteur</w:t>
+      </w:r>
+      <w:proofErr w:type="spellEnd"/>
+      <w:r>
+        <w:rPr>
+          <w:lang w:val="en-CH"/>
+        </w:rPr>
+        <w:t xml:space="preserve"> de CO</w:t>
+      </w:r>
+      <w:r>
+        <w:rPr>
+          <w:rFonts w:ascii="Cambria Math" w:hAnsi="Cambria Math" w:cs="Cambria Math"/>
+          <w:lang w:val="en-CH"/>
+        </w:rPr>
+        <w:t>₂</w:t>
+      </w:r>
+      <w:r>
+        <w:rPr>
+          <w:lang w:val="en-CH"/>
+        </w:rPr>
+        <w:t xml:space="preserve"> dans un </w:t>
+      </w:r>
+      <w:proofErr w:type="spellStart"/>
+      <w:r>
+        <w:rPr>
+          <w:lang w:val="en-CH"/>
+        </w:rPr>
+        <w:t>b</w:t>
+      </w:r>
+      <w:r>
+        <w:rPr>
+          <w:rFonts w:cs="Arial"/>
+          <w:lang w:val="en-CH"/>
+        </w:rPr>
+        <w:t>â</w:t>
+      </w:r>
+      <w:r>
+        <w:rPr>
+          <w:lang w:val="en-CH"/>
+        </w:rPr>
+        <w:t>timent</w:t>
+      </w:r>
+      <w:proofErr w:type="spellEnd"/>
+      <w:r>
+        <w:rPr>
+          <w:lang w:val="en-CH"/>
+        </w:rPr>
+        <w:t xml:space="preserve"> intelligent pour </w:t>
+      </w:r>
+      <w:proofErr w:type="spellStart"/>
+      <w:r>
+        <w:rPr>
+          <w:lang w:val="en-CH"/>
+        </w:rPr>
+        <w:t>ajuster</w:t>
+      </w:r>
+      <w:proofErr w:type="spellEnd"/>
+      <w:r>
+        <w:rPr>
+          <w:lang w:val="en-CH"/>
+        </w:rPr>
+        <w:t xml:space="preserve"> </w:t>
+      </w:r>
+      <w:proofErr w:type="spellStart"/>
+      <w:r>
+        <w:rPr>
+          <w:lang w:val="en-CH"/>
+        </w:rPr>
+        <w:t>automatiquement</w:t>
+      </w:r>
+      <w:proofErr w:type="spellEnd"/>
+      <w:r>
+        <w:rPr>
+          <w:lang w:val="en-CH"/>
+        </w:rPr>
+        <w:t xml:space="preserve"> la ventilation.</w:t>
+      </w:r>
+      <w:r>
+        <w:rPr>
+          <w:lang w:val="en-CH"/>
+        </w:rPr>
+        <w:br/>
+      </w:r>
+      <w:r>
+        <w:t>Actionneurs</w:t>
+      </w:r>
+      <w:r>
+        <w:br/>
+      </w:r>
+      <w:r>
+        <w:br/>
+      </w:r>
+      <w:r>
+        <w:t>Exemples :</w:t>
+      </w:r>
+    </w:p>
+    <w:p>
+      <w:pPr>
+        <w:spacing w:before="0" w:after="200"/>
+        <w:jc w:val="left"/>
+      </w:pPr>
+      <w:r>
+        <w:br w:type="page"/>
+      </w:r>
+    </w:p>
+    <w:p>
+      <w:pPr>
+        <w:ind w:left="567"/>
+      </w:pPr>
+    </w:p>
+    <w:p>
+      <w:pPr>
+        <w:pStyle w:val="F2"/>
+        <w:rPr>
+          <w:b w:val="0"/>
+          <w:bCs/>
+          <w:color w:val="auto"/>
+          <w:sz w:val="22"/>
+          <w:szCs w:val="22"/>
+        </w:rPr>
+      </w:pPr>
+      <w:r>
+        <w:t>Actionneur</w:t>
+      </w:r>
+      <w:r>
+        <w:br/>
+      </w:r>
+      <w:r>
+        <w:br/>
+      </w:r>
+      <w:proofErr w:type="spellStart"/>
+      <w:r>
+        <w:rPr>
+          <w:b w:val="0"/>
+          <w:bCs/>
+          <w:color w:val="auto"/>
+          <w:sz w:val="22"/>
+          <w:szCs w:val="22"/>
+        </w:rPr>
+        <w:t>Recoit</w:t>
+      </w:r>
+      <w:proofErr w:type="spellEnd"/>
+      <w:r>
+        <w:rPr>
+          <w:b w:val="0"/>
+          <w:bCs/>
+          <w:color w:val="auto"/>
+          <w:sz w:val="22"/>
+          <w:szCs w:val="22"/>
+        </w:rPr>
+        <w:t xml:space="preserve"> donnée et action</w:t>
+      </w:r>
+      <w:r>
+        <w:rPr>
+          <w:b w:val="0"/>
+          <w:bCs/>
+          <w:color w:val="auto"/>
+          <w:sz w:val="22"/>
+          <w:szCs w:val="22"/>
+        </w:rPr>
+        <w:t>n</w:t>
+      </w:r>
+      <w:r>
+        <w:rPr>
+          <w:b w:val="0"/>
+          <w:bCs/>
+          <w:color w:val="auto"/>
+          <w:sz w:val="22"/>
+          <w:szCs w:val="22"/>
+        </w:rPr>
+        <w:t>e quelque chose en réponse</w:t>
+      </w:r>
+    </w:p>
+    <w:p>
+      <w:pPr>
+        <w:ind w:left="1145"/>
+        <w:rPr>
+          <w:lang w:val="fr-CH"/>
+        </w:rPr>
+      </w:pPr>
+      <w:bookmarkStart w:id="3" w:name="_Hlk207883071"/>
+      <w:r>
+        <w:rPr>
+          <w:lang w:val="fr-CH"/>
+        </w:rPr>
+        <w:t>Exemples :</w:t>
+      </w:r>
+      <w:r>
+        <w:rPr>
+          <w:lang w:val="fr-CH"/>
+        </w:rPr>
+        <w:t xml:space="preserve"> une carte réseaux ?</w:t>
+      </w:r>
+    </w:p>
+    <w:bookmarkEnd w:id="3"/>
+    <w:p>
+      <w:pPr>
+        <w:spacing w:before="0" w:after="200"/>
+        <w:jc w:val="left"/>
+      </w:pPr>
+    </w:p>
+    <w:p>
+      <w:pPr>
+        <w:ind w:left="567"/>
+      </w:pPr>
+    </w:p>
+    <w:p>
+      <w:pPr>
+        <w:pStyle w:val="F2"/>
+        <w:rPr>
+          <w:b w:val="0"/>
+          <w:bCs/>
+          <w:color w:val="auto"/>
+          <w:sz w:val="22"/>
+          <w:szCs w:val="22"/>
+        </w:rPr>
+      </w:pPr>
+      <w:r>
+        <w:t>Passerelle</w:t>
+      </w:r>
+      <w:r>
+        <w:t xml:space="preserve"> dans IOT (pas pareil que dans </w:t>
+      </w:r>
+      <w:proofErr w:type="spellStart"/>
+      <w:r>
+        <w:t>résaux</w:t>
+      </w:r>
+      <w:proofErr w:type="spellEnd"/>
+      <w:r>
+        <w:t>)</w:t>
+      </w:r>
+    </w:p>
+    <w:p>
+      <w:pPr>
+        <w:pStyle w:val="F2"/>
+        <w:numPr>
+          <w:ilvl w:val="0"/>
+          <w:numId w:val="0"/>
+        </w:numPr>
+        <w:ind w:left="1145"/>
+        <w:rPr>
+          <w:b w:val="0"/>
+          <w:bCs/>
+          <w:color w:val="auto"/>
+          <w:sz w:val="22"/>
+          <w:szCs w:val="22"/>
+        </w:rPr>
+      </w:pPr>
+      <w:r>
+        <w:drawing>
+          <wp:inline distT="0" distB="0" distL="0" distR="0" wp14:anchorId="5FD4A135" wp14:editId="01DF106D">
+            <wp:extent cx="5511338" cy="767286"/>
+            <wp:effectExtent l="0" t="0" r="0" b="0"/>
+            <wp:docPr id="1612093818" name="Picture 1"/>
+            <wp:cNvGraphicFramePr>
+              <a:graphicFrameLocks xmlns:a="http://schemas.openxmlformats.org/drawingml/2006/main" noChangeAspect="1"/>
+            </wp:cNvGraphicFramePr>
+            <a:graphic xmlns:a="http://schemas.openxmlformats.org/drawingml/2006/main">
+              <a:graphicData uri="http://schemas.openxmlformats.org/drawingml/2006/picture">
+                <pic:pic xmlns:pic="http://schemas.openxmlformats.org/drawingml/2006/picture">
+                  <pic:nvPicPr>
+                    <pic:cNvPr id="1612093818" name=""/>
+                    <pic:cNvPicPr/>
+                  </pic:nvPicPr>
+                  <pic:blipFill>
+                    <a:blip r:embed="rId13"/>
+                    <a:stretch>
+                      <a:fillRect/>
+                    </a:stretch>
+                  </pic:blipFill>
+                  <pic:spPr>
+                    <a:xfrm>
+                      <a:off x="0" y="0"/>
+                      <a:ext cx="5572301" cy="775773"/>
+                    </a:xfrm>
+                    <a:prstGeom prst="rect">
+                      <a:avLst/>
+                    </a:prstGeom>
+                  </pic:spPr>
+                </pic:pic>
+              </a:graphicData>
+            </a:graphic>
+          </wp:inline>
+        </w:drawing>
+      </w:r>
+      <w:r>
+        <w:br/>
+      </w:r>
+    </w:p>
+    <w:p>
+      <w:pPr>
+        <w:pStyle w:val="F2"/>
+        <w:numPr>
+          <w:ilvl w:val="0"/>
+          <w:numId w:val="0"/>
+        </w:numPr>
+        <w:ind w:left="567"/>
+        <w:rPr>
+          <w:b w:val="0"/>
+          <w:bCs/>
+          <w:color w:val="auto"/>
+          <w:sz w:val="22"/>
+          <w:szCs w:val="22"/>
+        </w:rPr>
+      </w:pPr>
+      <w:r>
+        <w:rPr>
+          <w:b w:val="0"/>
+          <w:bCs/>
+          <w:color w:val="auto"/>
+          <w:sz w:val="22"/>
+          <w:szCs w:val="22"/>
+        </w:rPr>
+        <w:t>La passerelle (</w:t>
+      </w:r>
+      <w:proofErr w:type="spellStart"/>
+      <w:r>
+        <w:rPr>
+          <w:b w:val="0"/>
+          <w:bCs/>
+          <w:color w:val="auto"/>
+          <w:sz w:val="22"/>
+          <w:szCs w:val="22"/>
+        </w:rPr>
+        <w:t>gateway</w:t>
+      </w:r>
+      <w:proofErr w:type="spellEnd"/>
+      <w:r>
+        <w:rPr>
+          <w:b w:val="0"/>
+          <w:bCs/>
+          <w:color w:val="auto"/>
+          <w:sz w:val="22"/>
+          <w:szCs w:val="22"/>
+        </w:rPr>
+        <w:t>) sert d’interface de communication entre des systèmes utilisant différents protocoles.</w:t>
+      </w:r>
+    </w:p>
+    <w:p>
+      <w:pPr>
+        <w:pStyle w:val="F2"/>
+        <w:numPr>
+          <w:ilvl w:val="0"/>
+          <w:numId w:val="0"/>
+        </w:numPr>
+        <w:ind w:left="1145" w:hanging="578"/>
+        <w:rPr>
+          <w:b w:val="0"/>
+          <w:bCs/>
+          <w:color w:val="auto"/>
+          <w:sz w:val="22"/>
+          <w:szCs w:val="22"/>
+        </w:rPr>
+      </w:pPr>
+      <w:r>
+        <w:rPr>
+          <w:b w:val="0"/>
+          <w:bCs/>
+          <w:color w:val="auto"/>
+          <w:sz w:val="22"/>
+          <w:szCs w:val="22"/>
+        </w:rPr>
+        <w:t>Rôles :</w:t>
+      </w:r>
+    </w:p>
+    <w:p>
+      <w:pPr>
+        <w:pStyle w:val="F2"/>
+        <w:numPr>
+          <w:ilvl w:val="0"/>
+          <w:numId w:val="0"/>
+        </w:numPr>
+        <w:ind w:left="1145" w:hanging="578"/>
+        <w:rPr>
+          <w:b w:val="0"/>
+          <w:bCs/>
+          <w:color w:val="auto"/>
+          <w:sz w:val="22"/>
+          <w:szCs w:val="22"/>
+        </w:rPr>
+      </w:pPr>
+    </w:p>
+    <w:p>
+      <w:pPr>
+        <w:pStyle w:val="F2"/>
+        <w:numPr>
+          <w:ilvl w:val="0"/>
+          <w:numId w:val="0"/>
+        </w:numPr>
+        <w:ind w:left="1145" w:hanging="578"/>
+        <w:rPr>
+          <w:b w:val="0"/>
+          <w:bCs/>
+          <w:color w:val="auto"/>
+          <w:sz w:val="22"/>
+          <w:szCs w:val="22"/>
+        </w:rPr>
+      </w:pPr>
+      <w:r>
+        <w:rPr>
+          <w:b w:val="0"/>
+          <w:bCs/>
+          <w:color w:val="auto"/>
+          <w:sz w:val="22"/>
+          <w:szCs w:val="22"/>
+        </w:rPr>
+        <w:t>Traduire les signaux pour permettre aux objets de se comprendre.</w:t>
+      </w:r>
+    </w:p>
+    <w:p>
+      <w:pPr>
+        <w:pStyle w:val="F2"/>
+        <w:numPr>
+          <w:ilvl w:val="0"/>
+          <w:numId w:val="0"/>
+        </w:numPr>
+        <w:ind w:left="1145" w:hanging="578"/>
+        <w:rPr>
+          <w:b w:val="0"/>
+          <w:bCs/>
+          <w:color w:val="auto"/>
+          <w:sz w:val="22"/>
+          <w:szCs w:val="22"/>
+        </w:rPr>
+      </w:pPr>
+    </w:p>
+    <w:p>
+      <w:pPr>
+        <w:pStyle w:val="F2"/>
+        <w:numPr>
+          <w:ilvl w:val="0"/>
+          <w:numId w:val="0"/>
+        </w:numPr>
+        <w:ind w:left="1145" w:hanging="578"/>
+        <w:rPr>
+          <w:b w:val="0"/>
+          <w:bCs/>
+          <w:color w:val="auto"/>
+          <w:sz w:val="22"/>
+          <w:szCs w:val="22"/>
+        </w:rPr>
+      </w:pPr>
+      <w:r>
+        <w:rPr>
+          <w:b w:val="0"/>
+          <w:bCs/>
+          <w:color w:val="auto"/>
+          <w:sz w:val="22"/>
+          <w:szCs w:val="22"/>
+        </w:rPr>
+        <w:t>Relier les dispositifs IoT/</w:t>
+      </w:r>
+      <w:proofErr w:type="spellStart"/>
+      <w:r>
+        <w:rPr>
+          <w:b w:val="0"/>
+          <w:bCs/>
+          <w:color w:val="auto"/>
+          <w:sz w:val="22"/>
+          <w:szCs w:val="22"/>
+        </w:rPr>
+        <w:t>IoE</w:t>
+      </w:r>
+      <w:proofErr w:type="spellEnd"/>
+      <w:r>
+        <w:rPr>
+          <w:b w:val="0"/>
+          <w:bCs/>
+          <w:color w:val="auto"/>
+          <w:sz w:val="22"/>
+          <w:szCs w:val="22"/>
+        </w:rPr>
+        <w:t xml:space="preserve"> à des plateformes de gestion (ex. cloud, serveurs).</w:t>
+      </w:r>
+    </w:p>
+    <w:p>
+      <w:pPr>
+        <w:pStyle w:val="F2"/>
+        <w:numPr>
+          <w:ilvl w:val="0"/>
+          <w:numId w:val="0"/>
+        </w:numPr>
+        <w:ind w:left="1145" w:hanging="578"/>
+        <w:rPr>
+          <w:b w:val="0"/>
+          <w:bCs/>
+          <w:color w:val="auto"/>
+          <w:sz w:val="22"/>
+          <w:szCs w:val="22"/>
+        </w:rPr>
+      </w:pPr>
+    </w:p>
+    <w:p>
+      <w:pPr>
+        <w:pStyle w:val="F2"/>
+        <w:numPr>
+          <w:ilvl w:val="0"/>
+          <w:numId w:val="0"/>
+        </w:numPr>
+        <w:ind w:left="1145" w:hanging="578"/>
+        <w:rPr>
+          <w:bCs/>
+          <w:color w:val="auto"/>
+          <w:sz w:val="22"/>
+          <w:szCs w:val="22"/>
+        </w:rPr>
+      </w:pPr>
+      <w:r>
+        <w:rPr>
+          <w:rFonts w:ascii="Cambria Math" w:hAnsi="Cambria Math" w:cs="Cambria Math"/>
+          <w:b w:val="0"/>
+          <w:bCs/>
+          <w:color w:val="auto"/>
+          <w:sz w:val="22"/>
+          <w:szCs w:val="22"/>
+        </w:rPr>
+        <w:t>▷</w:t>
+      </w:r>
+      <w:r>
+        <w:rPr>
+          <w:b w:val="0"/>
+          <w:bCs/>
+          <w:color w:val="auto"/>
+          <w:sz w:val="22"/>
+          <w:szCs w:val="22"/>
+        </w:rPr>
+        <w:t xml:space="preserve"> Exemple concret : une passerelle </w:t>
+      </w:r>
+      <w:proofErr w:type="spellStart"/>
+      <w:r>
+        <w:rPr>
+          <w:b w:val="0"/>
+          <w:bCs/>
+          <w:color w:val="auto"/>
+          <w:sz w:val="22"/>
+          <w:szCs w:val="22"/>
+        </w:rPr>
+        <w:t>LoRaWAN</w:t>
+      </w:r>
+      <w:proofErr w:type="spellEnd"/>
+      <w:r>
+        <w:rPr>
+          <w:b w:val="0"/>
+          <w:bCs/>
+          <w:color w:val="auto"/>
+          <w:sz w:val="22"/>
+          <w:szCs w:val="22"/>
+        </w:rPr>
+        <w:t xml:space="preserve"> qui transmet les données de capteurs longue distance vers un serveur cloud.</w:t>
+      </w:r>
+      <w:r>
+        <w:rPr>
+          <w:b w:val="0"/>
+          <w:bCs/>
+          <w:color w:val="auto"/>
+          <w:sz w:val="22"/>
+          <w:szCs w:val="22"/>
+        </w:rPr>
+        <w:cr/>
+      </w:r>
+    </w:p>
+    <w:p>
+      <w:pPr>
+        <w:pStyle w:val="F2"/>
+        <w:numPr>
+          <w:ilvl w:val="0"/>
+          <w:numId w:val="0"/>
+        </w:numPr>
+        <w:ind w:left="567"/>
+      </w:pPr>
+      <w:r>
+        <w:br/>
+      </w:r>
+    </w:p>
+    <w:p>
+      <w:pPr>
+        <w:pStyle w:val="F2"/>
+      </w:pPr>
+      <w:r>
+        <w:t>Logiciels</w:t>
+      </w:r>
+    </w:p>
+    <w:p>
+      <w:pPr>
+        <w:ind w:left="708"/>
+        <w:rPr>
+          <w:lang w:val="fr-CH"/>
+        </w:rPr>
+      </w:pPr>
+      <w:r>
+        <w:rPr>
+          <w:lang w:val="fr-CH"/>
+        </w:rPr>
+        <w:t>Les logiciels coordonnent et exploitent les données des capteurs et actionneurs.</w:t>
+      </w:r>
+    </w:p>
+    <w:p>
+      <w:pPr>
+        <w:ind w:left="708"/>
+        <w:rPr>
+          <w:lang w:val="fr-CH"/>
+        </w:rPr>
+      </w:pPr>
+      <w:r>
+        <w:rPr>
+          <w:lang w:val="fr-CH"/>
+        </w:rPr>
+        <w:t>Rôles :</w:t>
+      </w:r>
+    </w:p>
+    <w:p>
+      <w:pPr>
+        <w:ind w:left="708"/>
+        <w:rPr>
+          <w:lang w:val="fr-CH"/>
+        </w:rPr>
+      </w:pPr>
+      <w:r>
+        <w:rPr>
+          <w:lang w:val="fr-CH"/>
+        </w:rPr>
+        <w:t>Collecter et stocker les données.</w:t>
+      </w:r>
+    </w:p>
+    <w:p>
+      <w:pPr>
+        <w:ind w:left="708"/>
+        <w:rPr>
+          <w:lang w:val="fr-CH"/>
+        </w:rPr>
+      </w:pPr>
+      <w:r>
+        <w:rPr>
+          <w:lang w:val="fr-CH"/>
+        </w:rPr>
+        <w:t>Les analyser pour en extraire des informations.</w:t>
+      </w:r>
+    </w:p>
+    <w:p>
+      <w:pPr>
+        <w:ind w:left="708"/>
+        <w:rPr>
+          <w:lang w:val="fr-CH"/>
+        </w:rPr>
+      </w:pPr>
+      <w:r>
+        <w:rPr>
+          <w:lang w:val="fr-CH"/>
+        </w:rPr>
+        <w:t>Déclencher automatiquement des actions.</w:t>
+      </w:r>
+    </w:p>
+    <w:p>
+      <w:pPr>
+        <w:ind w:left="708"/>
+        <w:rPr>
+          <w:lang w:val="fr-CH"/>
+        </w:rPr>
+      </w:pPr>
+      <w:r>
+        <w:rPr>
+          <w:lang w:val="fr-CH"/>
+        </w:rPr>
+        <w:t>Exemples de logiciels :</w:t>
+      </w:r>
+    </w:p>
+    <w:p>
+      <w:pPr>
+        <w:ind w:left="708"/>
+        <w:rPr>
+          <w:lang w:val="fr-CH"/>
+        </w:rPr>
+      </w:pPr>
+      <w:r>
+        <w:rPr>
+          <w:lang w:val="fr-CH"/>
+        </w:rPr>
+        <w:lastRenderedPageBreak/>
+        <w:t>Home Assistant (domotique).</w:t>
+      </w:r>
+    </w:p>
+    <w:p>
+      <w:pPr>
+        <w:ind w:left="708"/>
+        <w:rPr>
+          <w:lang w:val="fr-CH"/>
+        </w:rPr>
+      </w:pPr>
+      <w:r>
+        <w:rPr>
+          <w:lang w:val="fr-CH"/>
+        </w:rPr>
+        <w:t>Logiciels industriels de maintenance prédictive.</w:t>
+      </w:r>
+    </w:p>
+    <w:p>
+      <w:pPr>
+        <w:ind w:left="708"/>
+        <w:rPr>
+          <w:lang w:val="fr-CH"/>
+        </w:rPr>
+      </w:pPr>
+    </w:p>
+    <w:p>
+      <w:pPr>
+        <w:ind w:left="708"/>
+        <w:rPr>
+          <w:lang w:val="fr-CH"/>
+        </w:rPr>
+      </w:pPr>
+      <w:r>
+        <w:rPr>
+          <w:lang w:val="fr-CH"/>
+        </w:rPr>
+        <w:t>Applications médicales connectées.</w:t>
+      </w:r>
+    </w:p>
+    <w:p>
+      <w:pPr>
+        <w:ind w:left="708"/>
+        <w:rPr>
+          <w:lang w:val="fr-CH"/>
+        </w:rPr>
+      </w:pPr>
+    </w:p>
+    <w:p>
+      <w:pPr>
+        <w:ind w:left="708"/>
+        <w:rPr>
+          <w:lang w:val="fr-CH"/>
+        </w:rPr>
+      </w:pPr>
+      <w:r>
+        <w:rPr>
+          <w:rFonts w:ascii="Segoe UI Emoji" w:hAnsi="Segoe UI Emoji" w:cs="Segoe UI Emoji"/>
+          <w:lang w:val="fr-CH"/>
+        </w:rPr>
+        <w:t>👉</w:t>
+      </w:r>
+      <w:r>
+        <w:rPr>
+          <w:lang w:val="fr-CH"/>
+        </w:rPr>
+        <w:t xml:space="preserve"> Exemple concret : Home Assistant installé sur une VM permet de piloter des capteurs (température, mouvement) et des actionneurs (lumières, volets) dans une maison intelligente.</w:t>
+      </w:r>
+    </w:p>
+    <w:p>
+      <w:pPr>
+        <w:rPr>
+          <w:lang w:val="fr-CH"/>
+        </w:rPr>
+      </w:pPr>
+    </w:p>
+    <w:p>
+      <w:pPr>
+        <w:rPr>
+          <w:lang w:val="fr-CH"/>
+        </w:rPr>
+      </w:pPr>
+    </w:p>
+    <w:p>
+      <w:pPr>
+        <w:spacing w:before="0" w:after="200"/>
+        <w:jc w:val="left"/>
+        <w:rPr>
           <w:sz w:val="24"/>
           <w:szCs w:val="24"/>
+          <w:lang w:val="fr-CH"/>
         </w:rPr>
       </w:pPr>
       <w:r>
         <w:rPr>
           <w:sz w:val="24"/>
           <w:szCs w:val="24"/>
+          <w:lang w:val="fr-CH"/>
         </w:rPr>
         <w:br w:type="page"/>
+      </w:r>
+    </w:p>
+    <w:p>
+      <w:pPr>
+        <w:pStyle w:val="F1"/>
+      </w:pPr>
+      <w:r>
+        <w:lastRenderedPageBreak/>
+        <w:t>Domain d’utilisation</w:t>
+      </w:r>
+    </w:p>
+    <w:p>
+      <w:pPr>
+        <w:rPr>
+          <w:sz w:val="24"/>
+          <w:szCs w:val="24"/>
+        </w:rPr>
+      </w:pPr>
+    </w:p>
+    <w:p>
+      <w:pPr>
+        <w:pStyle w:val="F2"/>
+      </w:pPr>
+      <w:r>
+        <w:t>Santé</w:t>
+      </w:r>
+      <w:r>
+        <w:br/>
+      </w:r>
+      <w:r>
+        <w:rPr>
+          <w:b w:val="0"/>
+          <w:bCs/>
+          <w:color w:val="auto"/>
+          <w:sz w:val="22"/>
+          <w:szCs w:val="22"/>
+        </w:rPr>
+        <w:t>taux de sucre, poux et cœur du patient mesuré par capteur envoyant alerte au médecins et inf</w:t>
+      </w:r>
+      <w:r>
+        <w:rPr>
+          <w:b w:val="0"/>
+          <w:bCs/>
+          <w:color w:val="auto"/>
+          <w:sz w:val="22"/>
+          <w:szCs w:val="22"/>
+        </w:rPr>
+        <w:t>i</w:t>
+      </w:r>
+      <w:r>
+        <w:rPr>
+          <w:b w:val="0"/>
+          <w:bCs/>
+          <w:color w:val="auto"/>
+          <w:sz w:val="22"/>
+          <w:szCs w:val="22"/>
+        </w:rPr>
+        <w:t>rmières qui ne se déplacent qu’en cas de nécessité.</w:t>
+      </w:r>
+      <w:r>
+        <w:rPr>
+          <w:b w:val="0"/>
+          <w:bCs/>
+          <w:color w:val="auto"/>
+          <w:sz w:val="22"/>
+          <w:szCs w:val="22"/>
+        </w:rPr>
+        <w:br/>
+      </w:r>
+      <w:r>
+        <w:rPr>
+          <w:b w:val="0"/>
+          <w:bCs/>
+          <w:color w:val="auto"/>
+          <w:sz w:val="22"/>
+          <w:szCs w:val="22"/>
+        </w:rPr>
+        <w:br/>
+        <w:t>idée :</w:t>
+      </w:r>
+      <w:r>
+        <w:rPr>
+          <w:b w:val="0"/>
+          <w:bCs/>
+          <w:color w:val="auto"/>
+          <w:sz w:val="22"/>
+          <w:szCs w:val="22"/>
+        </w:rPr>
+        <w:br/>
+        <w:t>mettre un émetteur de champ magnétique sur le tiroir et les aspirine émette aussi un signal ce qui permettrai de détecter automatiquement le nombre d’aspirines restantes</w:t>
+      </w:r>
+      <w:r>
+        <w:rPr>
+          <w:b w:val="0"/>
+          <w:bCs/>
+          <w:color w:val="auto"/>
+          <w:sz w:val="22"/>
+          <w:szCs w:val="22"/>
+        </w:rPr>
+        <w:br/>
+      </w:r>
+      <w:r>
+        <w:rPr>
+          <w:b w:val="0"/>
+          <w:bCs/>
+          <w:color w:val="auto"/>
+          <w:sz w:val="22"/>
+          <w:szCs w:val="22"/>
+        </w:rPr>
+        <w:br/>
+        <w:t>ambulance :</w:t>
+      </w:r>
+      <w:r>
+        <w:rPr>
+          <w:b w:val="0"/>
+          <w:bCs/>
+          <w:color w:val="auto"/>
+          <w:sz w:val="22"/>
+          <w:szCs w:val="22"/>
+        </w:rPr>
+        <w:br/>
+        <w:t>Capteur de position dans les ambulances pour que en cas d’appel on puisse envoyer directement l’ambulance la plus proche</w:t>
+      </w:r>
+      <w:r>
+        <w:rPr>
+          <w:b w:val="0"/>
+          <w:bCs/>
+          <w:color w:val="auto"/>
+          <w:sz w:val="22"/>
+          <w:szCs w:val="22"/>
+        </w:rPr>
+        <w:br/>
+      </w:r>
+    </w:p>
+    <w:p>
+      <w:pPr>
+        <w:pStyle w:val="F2"/>
+      </w:pPr>
+      <w:r>
+        <w:t>Bâtiments Intelligents</w:t>
+      </w:r>
+    </w:p>
+    <w:p>
+      <w:pPr>
+        <w:ind w:left="1145"/>
+        <w:rPr>
+          <w:lang w:val="fr-CH"/>
+        </w:rPr>
+      </w:pPr>
+      <w:r>
+        <w:rPr>
+          <w:lang w:val="fr-CH"/>
+        </w:rPr>
+        <w:t>Exemple, capteur pour voir si il y a quelqu’un qui est là et allume la lumière seulement si il y a quelqu’un.</w:t>
+      </w:r>
+      <w:r>
+        <w:rPr>
+          <w:lang w:val="fr-CH"/>
+        </w:rPr>
+        <w:br/>
+      </w:r>
+      <w:r>
+        <w:rPr>
+          <w:lang w:val="fr-CH"/>
+        </w:rPr>
+        <w:br/>
+        <w:t xml:space="preserve">Bouche </w:t>
+      </w:r>
+      <w:proofErr w:type="spellStart"/>
+      <w:r>
+        <w:rPr>
+          <w:lang w:val="fr-CH"/>
+        </w:rPr>
+        <w:t>incendi</w:t>
+      </w:r>
+      <w:proofErr w:type="spellEnd"/>
+      <w:r>
+        <w:rPr>
+          <w:lang w:val="fr-CH"/>
+        </w:rPr>
+        <w:t xml:space="preserve"> auto </w:t>
+      </w:r>
+      <w:proofErr w:type="spellStart"/>
+      <w:r>
+        <w:rPr>
+          <w:lang w:val="fr-CH"/>
+        </w:rPr>
+        <w:t>detection</w:t>
+      </w:r>
+      <w:proofErr w:type="spellEnd"/>
+      <w:r>
+        <w:rPr>
+          <w:lang w:val="fr-CH"/>
+        </w:rPr>
+        <w:t xml:space="preserve"> de la fumée ou de la </w:t>
+      </w:r>
+      <w:proofErr w:type="spellStart"/>
+      <w:r>
+        <w:rPr>
+          <w:lang w:val="fr-CH"/>
+        </w:rPr>
+        <w:t>chaleure</w:t>
+      </w:r>
+      <w:proofErr w:type="spellEnd"/>
+      <w:r>
+        <w:rPr>
+          <w:lang w:val="fr-CH"/>
+        </w:rPr>
+        <w:t xml:space="preserve"> excessive et alerte les pompiers et </w:t>
+      </w:r>
+      <w:proofErr w:type="spellStart"/>
+      <w:r>
+        <w:rPr>
+          <w:lang w:val="fr-CH"/>
+        </w:rPr>
+        <w:t>déclanche</w:t>
+      </w:r>
+      <w:proofErr w:type="spellEnd"/>
+      <w:r>
+        <w:rPr>
+          <w:lang w:val="fr-CH"/>
+        </w:rPr>
+        <w:t xml:space="preserve"> les bouche à incendie </w:t>
+      </w:r>
+      <w:r>
+        <w:rPr>
+          <w:lang w:val="fr-CH"/>
+        </w:rPr>
+        <w:br/>
+      </w:r>
+      <w:r>
+        <w:rPr>
+          <w:lang w:val="fr-CH"/>
+        </w:rPr>
+        <w:br/>
+        <w:t xml:space="preserve">Attention à bien choisir les capteurs </w:t>
+      </w:r>
+      <w:r>
+        <w:rPr>
+          <w:lang w:val="fr-CH"/>
+        </w:rPr>
+        <w:br/>
+      </w:r>
+      <w:r>
+        <w:rPr>
+          <w:lang w:val="fr-CH"/>
+        </w:rPr>
+        <w:br/>
+        <w:t>- Energie</w:t>
+      </w:r>
+    </w:p>
+    <w:p>
+      <w:pPr>
+        <w:pStyle w:val="ListParagraph"/>
+        <w:numPr>
+          <w:ilvl w:val="0"/>
+          <w:numId w:val="63"/>
+        </w:numPr>
+        <w:rPr>
+          <w:lang w:val="fr-CH"/>
+        </w:rPr>
+      </w:pPr>
+      <w:r>
+        <w:rPr>
+          <w:lang w:val="fr-CH"/>
+        </w:rPr>
+        <w:t>Incendie</w:t>
+      </w:r>
+    </w:p>
+    <w:p>
+      <w:pPr>
+        <w:pStyle w:val="ListParagraph"/>
+        <w:numPr>
+          <w:ilvl w:val="0"/>
+          <w:numId w:val="63"/>
+        </w:numPr>
+        <w:rPr>
+          <w:lang w:val="fr-CH"/>
+        </w:rPr>
+      </w:pPr>
+      <w:r>
+        <w:rPr>
+          <w:lang w:val="fr-CH"/>
+        </w:rPr>
+        <w:t>Alarme intrusion</w:t>
+      </w:r>
+    </w:p>
+    <w:p>
+      <w:pPr>
+        <w:pStyle w:val="F2"/>
+      </w:pPr>
+      <w:r>
+        <w:t>Industrie</w:t>
+      </w:r>
+      <w:r>
+        <w:br/>
+      </w:r>
+      <w:r>
+        <w:br/>
+      </w:r>
+      <w:r>
+        <w:rPr>
+          <w:b w:val="0"/>
+          <w:bCs/>
+          <w:color w:val="auto"/>
+          <w:sz w:val="22"/>
+          <w:szCs w:val="22"/>
+        </w:rPr>
+        <w:t xml:space="preserve">capteur de vibration pour voir quand est-ce que ça va péter et prévoir un changement de pièces avant ça se casse. Intègre </w:t>
+      </w:r>
+      <w:r>
+        <w:rPr>
+          <w:b w:val="0"/>
+          <w:bCs/>
+          <w:color w:val="auto"/>
+          <w:sz w:val="22"/>
+          <w:szCs w:val="22"/>
+        </w:rPr>
+        <w:br/>
+      </w:r>
+    </w:p>
+    <w:p>
+      <w:pPr>
+        <w:rPr>
+          <w:lang w:val="fr-CH"/>
+        </w:rPr>
+      </w:pPr>
+    </w:p>
+    <w:p>
+      <w:pPr>
+        <w:rPr>
+          <w:lang w:val="fr-CH"/>
+        </w:rPr>
+      </w:pPr>
+    </w:p>
+    <w:p>
+      <w:pPr>
+        <w:rPr>
+          <w:lang w:val="fr-CH"/>
+        </w:rPr>
+      </w:pPr>
+    </w:p>
+    <w:p>
+      <w:pPr>
+        <w:pStyle w:val="F1"/>
+      </w:pPr>
+      <w:r>
+        <w:lastRenderedPageBreak/>
+        <w:t>Pratiquer l’IOT et IOE</w:t>
+      </w:r>
+    </w:p>
+    <w:p>
+      <w:pPr>
+        <w:spacing w:before="0" w:after="200"/>
+        <w:jc w:val="left"/>
+        <w:rPr>
+          <w:sz w:val="24"/>
+          <w:szCs w:val="24"/>
+        </w:rPr>
+      </w:pPr>
+      <w:r>
+        <w:rPr>
+          <w:sz w:val="24"/>
+          <w:szCs w:val="24"/>
+        </w:rPr>
+        <w:t xml:space="preserve">Home assistant ou serveur web sur un Raspberry pi </w:t>
       </w:r>
     </w:p>
     <w:p>
@@ -3690,7 +5160,6 @@
       <w:bookmarkStart w:id="4" w:name="_Toc102870095"/>
       <w:bookmarkStart w:id="5" w:name="_Toc206406706"/>
       <w:r>
-        <w:lastRenderedPageBreak/>
         <w:t>S’informer</w:t>
       </w:r>
       <w:bookmarkEnd w:id="4"/>
@@ -3709,8 +5178,17 @@
           <w:sz w:val="24"/>
           <w:szCs w:val="24"/>
         </w:rPr>
-        <w:t>Que veut dire s’informer</w:t>
-      </w:r>
+        <w:t>Que veut dire s’</w:t>
+      </w:r>
+      <w:proofErr w:type="spellStart"/>
+      <w:r>
+        <w:rPr>
+          <w:sz w:val="24"/>
+          <w:szCs w:val="24"/>
+        </w:rPr>
+        <w:t>inforer</w:t>
+      </w:r>
+      <w:proofErr w:type="spellEnd"/>
     </w:p>
     <w:p>
       <w:pPr>
@@ -3961,7 +5439,6 @@
         <w:rPr>
           <w:rStyle w:val="autolink"/>
         </w:rPr>
-        <w:lastRenderedPageBreak/>
         <w:t>Sujet</w:t>
       </w:r>
     </w:p>
@@ -4249,8 +5726,79 @@
           <w:szCs w:val="24"/>
           <w:lang w:val="fr-CH"/>
         </w:rPr>
-        <w:t>Donner les sources</w:t>
-      </w:r>
+        <w:t>IOE</w:t>
+      </w:r>
+      <w:r>
+        <w:rPr>
+          <w:b/>
+          <w:bCs/>
+          <w:sz w:val="24"/>
+          <w:szCs w:val="24"/>
+          <w:lang w:val="fr-CH"/>
+        </w:rPr>
+        <w:br/>
+      </w:r>
+      <w:hyperlink r:id="rId14" w:history="1">
+        <w:r>
+          <w:rPr>
+            <w:rStyle w:val="Hyperlink"/>
+            <w:sz w:val="24"/>
+            <w:szCs w:val="24"/>
+            <w:lang w:val="fr-CH"/>
+          </w:rPr>
+          <w:t>https://savoir.plus/definition/ioe/</w:t>
+        </w:r>
+      </w:hyperlink>
+    </w:p>
+    <w:p>
+      <w:pPr>
+        <w:rPr>
+          <w:b/>
+          <w:bCs/>
+          <w:sz w:val="24"/>
+          <w:szCs w:val="24"/>
+          <w:lang w:val="fr-CH"/>
+        </w:rPr>
+      </w:pPr>
+      <w:r>
+        <w:rPr>
+          <w:b/>
+          <w:bCs/>
+          <w:sz w:val="24"/>
+          <w:szCs w:val="24"/>
+          <w:lang w:val="fr-CH"/>
+        </w:rPr>
+        <w:t>IOT</w:t>
+      </w:r>
+    </w:p>
+    <w:p>
+      <w:pPr>
+        <w:rPr>
+          <w:sz w:val="24"/>
+          <w:szCs w:val="24"/>
+          <w:lang w:val="fr-CH"/>
+        </w:rPr>
+      </w:pPr>
+      <w:hyperlink r:id="rId15" w:history="1">
+        <w:r>
+          <w:rPr>
+            <w:rStyle w:val="Hyperlink"/>
+            <w:sz w:val="24"/>
+            <w:szCs w:val="24"/>
+            <w:lang w:val="fr-CH"/>
+          </w:rPr>
+          <w:t>https://savoir.plus/definition/iot/</w:t>
+        </w:r>
+      </w:hyperlink>
+    </w:p>
+    <w:p>
+      <w:pPr>
+        <w:rPr>
+          <w:sz w:val="24"/>
+          <w:szCs w:val="24"/>
+          <w:lang w:val="fr-CH"/>
+        </w:rPr>
+      </w:pPr>
     </w:p>
     <w:p>
       <w:pPr>
@@ -4420,6 +5968,13 @@
                 <w:szCs w:val="22"/>
               </w:rPr>
             </w:pPr>
+            <w:r>
+              <w:rPr>
+                <w:sz w:val="22"/>
+                <w:szCs w:val="22"/>
+              </w:rPr>
+              <w:t>IOT</w:t>
+            </w:r>
           </w:p>
         </w:tc>
         <w:tc>
@@ -4459,6 +6014,14 @@
                 <w:lang w:val="fr-CH"/>
               </w:rPr>
             </w:pPr>
+            <w:r>
+              <w:rPr>
+                <w:sz w:val="22"/>
+                <w:szCs w:val="22"/>
+                <w:lang w:val="fr-CH"/>
+              </w:rPr>
+              <w:t>IOE</w:t>
+            </w:r>
           </w:p>
         </w:tc>
         <w:tc>
@@ -4499,6 +6062,14 @@
                 <w:lang w:val="fr-CH"/>
               </w:rPr>
             </w:pPr>
+            <w:r>
+              <w:rPr>
+                <w:sz w:val="22"/>
+                <w:szCs w:val="22"/>
+                <w:lang w:val="fr-CH"/>
+              </w:rPr>
+              <w:t>Technologie NFC</w:t>
+            </w:r>
           </w:p>
         </w:tc>
         <w:tc>
@@ -4539,6 +6110,14 @@
                 <w:lang w:val="fr-CH"/>
               </w:rPr>
             </w:pPr>
+            <w:r>
+              <w:rPr>
+                <w:sz w:val="22"/>
+                <w:szCs w:val="22"/>
+                <w:lang w:val="fr-CH"/>
+              </w:rPr>
+              <w:t>Wake online</w:t>
+            </w:r>
           </w:p>
         </w:tc>
         <w:tc>
@@ -4561,6 +6140,104 @@
           </w:p>
         </w:tc>
       </w:tr>
+      <w:tr>
+        <w:tc>
+          <w:tcPr>
+            <w:tcW w:w="2770" w:type="dxa"/>
+            <w:tcMar>
+              <w:top w:w="85" w:type="dxa"/>
+              <w:bottom w:w="85" w:type="dxa"/>
+            </w:tcMar>
+          </w:tcPr>
+          <w:p>
+            <w:pPr>
+              <w:pStyle w:val="BITTabelle"/>
+              <w:rPr>
+                <w:sz w:val="22"/>
+                <w:szCs w:val="22"/>
+                <w:lang w:val="fr-CH"/>
+              </w:rPr>
+            </w:pPr>
+            <w:proofErr w:type="spellStart"/>
+            <w:r>
+              <w:rPr>
+                <w:sz w:val="22"/>
+                <w:szCs w:val="22"/>
+                <w:lang w:val="fr-CH"/>
+              </w:rPr>
+              <w:t>zigbee</w:t>
+            </w:r>
+            <w:proofErr w:type="spellEnd"/>
+          </w:p>
+        </w:tc>
+        <w:tc>
+          <w:tcPr>
+            <w:tcW w:w="6840" w:type="dxa"/>
+            <w:tcMar>
+              <w:top w:w="85" w:type="dxa"/>
+              <w:bottom w:w="85" w:type="dxa"/>
+            </w:tcMar>
+          </w:tcPr>
+          <w:p>
+            <w:pPr>
+              <w:pStyle w:val="BITTabelle"/>
+              <w:rPr>
+                <w:sz w:val="22"/>
+                <w:szCs w:val="22"/>
+                <w:lang w:val="fr-CH"/>
+              </w:rPr>
+            </w:pPr>
+          </w:p>
+        </w:tc>
+      </w:tr>
+      <w:tr>
+        <w:tc>
+          <w:tcPr>
+            <w:tcW w:w="2770" w:type="dxa"/>
+            <w:tcMar>
+              <w:top w:w="85" w:type="dxa"/>
+              <w:bottom w:w="85" w:type="dxa"/>
+            </w:tcMar>
+          </w:tcPr>
+          <w:p>
+            <w:pPr>
+              <w:pStyle w:val="BITTabelle"/>
+              <w:rPr>
+                <w:sz w:val="22"/>
+                <w:szCs w:val="22"/>
+                <w:lang w:val="fr-CH"/>
+              </w:rPr>
+            </w:pPr>
+            <w:r>
+              <w:rPr>
+                <w:sz w:val="22"/>
+                <w:szCs w:val="22"/>
+                <w:lang w:val="fr-CH"/>
+              </w:rPr>
+              <w:t>Lora One</w:t>
+            </w:r>
+          </w:p>
+        </w:tc>
+        <w:tc>
+          <w:tcPr>
+            <w:tcW w:w="6840" w:type="dxa"/>
+            <w:tcMar>
+              <w:top w:w="85" w:type="dxa"/>
+              <w:bottom w:w="85" w:type="dxa"/>
+            </w:tcMar>
+          </w:tcPr>
+          <w:p>
+            <w:pPr>
+              <w:pStyle w:val="BITTabelle"/>
+              <w:rPr>
+                <w:sz w:val="22"/>
+                <w:szCs w:val="22"/>
+                <w:lang w:val="fr-CH"/>
+              </w:rPr>
+            </w:pPr>
+          </w:p>
+        </w:tc>
+      </w:tr>
     </w:tbl>
     <w:p>
       <w:pPr>
@@ -4679,6 +6356,22 @@
           <w:lang w:val="fr-CH"/>
         </w:rPr>
       </w:pPr>
+      <w:hyperlink r:id="rId16" w:history="1">
+        <w:r>
+          <w:rPr>
+            <w:rStyle w:val="Hyperlink"/>
+            <w:lang w:val="fr-CH"/>
+          </w:rPr>
+          <w:t>https://www.google.com/url?sa=i&amp;url=https%3A%2F%2Fkineis.com%2Fiot-explique-simplement%2F&amp;psig=AOvVaw2Tau1E2EQLpVyqpRvY0yMg&amp;ust=1757080788321000&amp;source=images&amp;cd=vfe&amp;opi=89978449&amp;ved=0CBUQjRxqFwoTCIDzlpiiv48DFQAAAAAdAAAAABAL</w:t>
+        </w:r>
+      </w:hyperlink>
+    </w:p>
+    <w:p>
+      <w:pPr>
+        <w:rPr>
+          <w:lang w:val="fr-CH"/>
+        </w:rPr>
+      </w:pPr>
     </w:p>
     <w:p>
       <w:pPr>
@@ -4807,8 +6500,8 @@
     </w:p>
     <w:p/>
     <w:sectPr>
-      <w:headerReference w:type="default" r:id="rId11"/>
-      <w:footerReference w:type="default" r:id="rId12"/>
+      <w:headerReference w:type="default" r:id="rId17"/>
+      <w:footerReference w:type="default" r:id="rId18"/>
       <w:pgSz w:w="11906" w:h="16838"/>
       <w:pgMar w:top="1843" w:right="1417" w:bottom="1701" w:left="1417" w:header="708" w:footer="708" w:gutter="0"/>
       <w:pgNumType w:start="0"/>
@@ -5021,7 +6714,7 @@
         <w:noProof/>
         <w:lang w:val="fr-CH"/>
       </w:rPr>
-      <w:t>31 août 2025</w:t>
+      <w:t>4 septembre 2025</w:t>
     </w:r>
     <w:r>
       <w:rPr>
@@ -7808,6 +9501,119 @@
     </w:lvl>
   </w:abstractNum>
   <w:abstractNum w:abstractNumId="26" w15:restartNumberingAfterBreak="0">
+    <w:nsid w:val="332E2B36"/>
+    <w:multiLevelType w:val="hybridMultilevel"/>
+    <w:tmpl w:val="7EFC0836"/>
+    <w:lvl w:ilvl="0" w:tplc="20000005">
+      <w:start w:val="1"/>
+      <w:numFmt w:val="bullet"/>
+      <w:lvlText w:val=""/>
+      <w:lvlJc w:val="left"/>
+      <w:pPr>
+        <w:ind w:left="1505" w:hanging="360"/>
+      </w:pPr>
+      <w:rPr>
+        <w:rFonts w:ascii="Wingdings" w:hAnsi="Wingdings" w:hint="default"/>
+      </w:rPr>
+    </w:lvl>
+    <w:lvl w:ilvl="1" w:tplc="20000003" w:tentative="1">
+      <w:start w:val="1"/>
+      <w:numFmt w:val="bullet"/>
+      <w:lvlText w:val="o"/>
+      <w:lvlJc w:val="left"/>
+      <w:pPr>
+        <w:ind w:left="2225" w:hanging="360"/>
+      </w:pPr>
+      <w:rPr>
+        <w:rFonts w:ascii="Courier New" w:hAnsi="Courier New" w:cs="Courier New" w:hint="default"/>
+      </w:rPr>
+    </w:lvl>
+    <w:lvl w:ilvl="2" w:tplc="20000005" w:tentative="1">
+      <w:start w:val="1"/>
+      <w:numFmt w:val="bullet"/>
+      <w:lvlText w:val=""/>
+      <w:lvlJc w:val="left"/>
+      <w:pPr>
+        <w:ind w:left="2945" w:hanging="360"/>
+      </w:pPr>
+      <w:rPr>
+        <w:rFonts w:ascii="Wingdings" w:hAnsi="Wingdings" w:hint="default"/>
+      </w:rPr>
+    </w:lvl>
+    <w:lvl w:ilvl="3" w:tplc="20000001" w:tentative="1">
+      <w:start w:val="1"/>
+      <w:numFmt w:val="bullet"/>
+      <w:lvlText w:val=""/>
+      <w:lvlJc w:val="left"/>
+      <w:pPr>
+        <w:ind w:left="3665" w:hanging="360"/>
+      </w:pPr>
+      <w:rPr>
+        <w:rFonts w:ascii="Symbol" w:hAnsi="Symbol" w:hint="default"/>
+      </w:rPr>
+    </w:lvl>
+    <w:lvl w:ilvl="4" w:tplc="20000003" w:tentative="1">
+      <w:start w:val="1"/>
+      <w:numFmt w:val="bullet"/>
+      <w:lvlText w:val="o"/>
+      <w:lvlJc w:val="left"/>
+      <w:pPr>
+        <w:ind w:left="4385" w:hanging="360"/>
+      </w:pPr>
+      <w:rPr>
+        <w:rFonts w:ascii="Courier New" w:hAnsi="Courier New" w:cs="Courier New" w:hint="default"/>
+      </w:rPr>
+    </w:lvl>
+    <w:lvl w:ilvl="5" w:tplc="20000005" w:tentative="1">
+      <w:start w:val="1"/>
+      <w:numFmt w:val="bullet"/>
+      <w:lvlText w:val=""/>
+      <w:lvlJc w:val="left"/>
+      <w:pPr>
+        <w:ind w:left="5105" w:hanging="360"/>
+      </w:pPr>
+      <w:rPr>
+        <w:rFonts w:ascii="Wingdings" w:hAnsi="Wingdings" w:hint="default"/>
+      </w:rPr>
+    </w:lvl>
+    <w:lvl w:ilvl="6" w:tplc="20000001" w:tentative="1">
+      <w:start w:val="1"/>
+      <w:numFmt w:val="bullet"/>
+      <w:lvlText w:val=""/>
+      <w:lvlJc w:val="left"/>
+      <w:pPr>
+        <w:ind w:left="5825" w:hanging="360"/>
+      </w:pPr>
+      <w:rPr>
+        <w:rFonts w:ascii="Symbol" w:hAnsi="Symbol" w:hint="default"/>
+      </w:rPr>
+    </w:lvl>
+    <w:lvl w:ilvl="7" w:tplc="20000003" w:tentative="1">
+      <w:start w:val="1"/>
+      <w:numFmt w:val="bullet"/>
+      <w:lvlText w:val="o"/>
+      <w:lvlJc w:val="left"/>
+      <w:pPr>
+        <w:ind w:left="6545" w:hanging="360"/>
+      </w:pPr>
+      <w:rPr>
+        <w:rFonts w:ascii="Courier New" w:hAnsi="Courier New" w:cs="Courier New" w:hint="default"/>
+      </w:rPr>
+    </w:lvl>
+    <w:lvl w:ilvl="8" w:tplc="20000005" w:tentative="1">
+      <w:start w:val="1"/>
+      <w:numFmt w:val="bullet"/>
+      <w:lvlText w:val=""/>
+      <w:lvlJc w:val="left"/>
+      <w:pPr>
+        <w:ind w:left="7265" w:hanging="360"/>
+      </w:pPr>
+      <w:rPr>
+        <w:rFonts w:ascii="Wingdings" w:hAnsi="Wingdings" w:hint="default"/>
+      </w:rPr>
+    </w:lvl>
+  </w:abstractNum>
+  <w:abstractNum w:abstractNumId="27" w15:restartNumberingAfterBreak="0">
     <w:nsid w:val="33760048"/>
     <w:multiLevelType w:val="hybridMultilevel"/>
     <w:tmpl w:val="11A2D9A6"/>
@@ -7896,7 +9702,7 @@
       </w:pPr>
     </w:lvl>
   </w:abstractNum>
-  <w:abstractNum w:abstractNumId="27" w15:restartNumberingAfterBreak="0">
+  <w:abstractNum w:abstractNumId="28" w15:restartNumberingAfterBreak="0">
     <w:nsid w:val="3465497A"/>
     <w:multiLevelType w:val="hybridMultilevel"/>
     <w:tmpl w:val="14A66E6C"/>
@@ -8009,7 +9815,7 @@
       </w:rPr>
     </w:lvl>
   </w:abstractNum>
-  <w:abstractNum w:abstractNumId="28" w15:restartNumberingAfterBreak="0">
+  <w:abstractNum w:abstractNumId="29" w15:restartNumberingAfterBreak="0">
     <w:nsid w:val="396225D1"/>
     <w:multiLevelType w:val="hybridMultilevel"/>
     <w:tmpl w:val="66902A1A"/>
@@ -8122,7 +9928,7 @@
       </w:rPr>
     </w:lvl>
   </w:abstractNum>
-  <w:abstractNum w:abstractNumId="29" w15:restartNumberingAfterBreak="0">
+  <w:abstractNum w:abstractNumId="30" w15:restartNumberingAfterBreak="0">
     <w:nsid w:val="3A225F59"/>
     <w:multiLevelType w:val="hybridMultilevel"/>
     <w:tmpl w:val="6A84E090"/>
@@ -8235,7 +10041,7 @@
       </w:rPr>
     </w:lvl>
   </w:abstractNum>
-  <w:abstractNum w:abstractNumId="30" w15:restartNumberingAfterBreak="0">
+  <w:abstractNum w:abstractNumId="31" w15:restartNumberingAfterBreak="0">
     <w:nsid w:val="3B642C28"/>
     <w:multiLevelType w:val="hybridMultilevel"/>
     <w:tmpl w:val="A80C52F4"/>
@@ -8324,7 +10130,7 @@
       </w:pPr>
     </w:lvl>
   </w:abstractNum>
-  <w:abstractNum w:abstractNumId="31" w15:restartNumberingAfterBreak="0">
+  <w:abstractNum w:abstractNumId="32" w15:restartNumberingAfterBreak="0">
     <w:nsid w:val="400538B2"/>
     <w:multiLevelType w:val="multilevel"/>
     <w:tmpl w:val="10A4AC38"/>
@@ -8462,7 +10268,7 @@
       </w:rPr>
     </w:lvl>
   </w:abstractNum>
-  <w:abstractNum w:abstractNumId="32" w15:restartNumberingAfterBreak="0">
+  <w:abstractNum w:abstractNumId="33" w15:restartNumberingAfterBreak="0">
     <w:nsid w:val="40664C8A"/>
     <w:multiLevelType w:val="hybridMultilevel"/>
     <w:tmpl w:val="0E5AE9DA"/>
@@ -8575,7 +10381,7 @@
       </w:rPr>
     </w:lvl>
   </w:abstractNum>
-  <w:abstractNum w:abstractNumId="33" w15:restartNumberingAfterBreak="0">
+  <w:abstractNum w:abstractNumId="34" w15:restartNumberingAfterBreak="0">
     <w:nsid w:val="4562083F"/>
     <w:multiLevelType w:val="hybridMultilevel"/>
     <w:tmpl w:val="DA7A1526"/>
@@ -8664,7 +10470,7 @@
       </w:pPr>
     </w:lvl>
   </w:abstractNum>
-  <w:abstractNum w:abstractNumId="34" w15:restartNumberingAfterBreak="0">
+  <w:abstractNum w:abstractNumId="35" w15:restartNumberingAfterBreak="0">
     <w:nsid w:val="47B94E51"/>
     <w:multiLevelType w:val="hybridMultilevel"/>
     <w:tmpl w:val="8D8E2C62"/>
@@ -8777,7 +10583,7 @@
       </w:rPr>
     </w:lvl>
   </w:abstractNum>
-  <w:abstractNum w:abstractNumId="35" w15:restartNumberingAfterBreak="0">
+  <w:abstractNum w:abstractNumId="36" w15:restartNumberingAfterBreak="0">
     <w:nsid w:val="485D4E40"/>
     <w:multiLevelType w:val="hybridMultilevel"/>
     <w:tmpl w:val="FD066A18"/>
@@ -8866,7 +10672,7 @@
       </w:pPr>
     </w:lvl>
   </w:abstractNum>
-  <w:abstractNum w:abstractNumId="36" w15:restartNumberingAfterBreak="0">
+  <w:abstractNum w:abstractNumId="37" w15:restartNumberingAfterBreak="0">
     <w:nsid w:val="4A986ABB"/>
     <w:multiLevelType w:val="multilevel"/>
     <w:tmpl w:val="383EFA88"/>
@@ -9004,7 +10810,7 @@
       </w:rPr>
     </w:lvl>
   </w:abstractNum>
-  <w:abstractNum w:abstractNumId="37" w15:restartNumberingAfterBreak="0">
+  <w:abstractNum w:abstractNumId="38" w15:restartNumberingAfterBreak="0">
     <w:nsid w:val="4C93745F"/>
     <w:multiLevelType w:val="hybridMultilevel"/>
     <w:tmpl w:val="77B4CF06"/>
@@ -9117,7 +10923,7 @@
       </w:rPr>
     </w:lvl>
   </w:abstractNum>
-  <w:abstractNum w:abstractNumId="38" w15:restartNumberingAfterBreak="0">
+  <w:abstractNum w:abstractNumId="39" w15:restartNumberingAfterBreak="0">
     <w:nsid w:val="4CA94702"/>
     <w:multiLevelType w:val="hybridMultilevel"/>
     <w:tmpl w:val="10947984"/>
@@ -9206,7 +11012,7 @@
       </w:pPr>
     </w:lvl>
   </w:abstractNum>
-  <w:abstractNum w:abstractNumId="39" w15:restartNumberingAfterBreak="0">
+  <w:abstractNum w:abstractNumId="40" w15:restartNumberingAfterBreak="0">
     <w:nsid w:val="4F617A61"/>
     <w:multiLevelType w:val="hybridMultilevel"/>
     <w:tmpl w:val="4B2E7FB0"/>
@@ -9319,7 +11125,7 @@
       </w:rPr>
     </w:lvl>
   </w:abstractNum>
-  <w:abstractNum w:abstractNumId="40" w15:restartNumberingAfterBreak="0">
+  <w:abstractNum w:abstractNumId="41" w15:restartNumberingAfterBreak="0">
     <w:nsid w:val="53984523"/>
     <w:multiLevelType w:val="hybridMultilevel"/>
     <w:tmpl w:val="11EE3F6C"/>
@@ -9432,7 +11238,7 @@
       </w:rPr>
     </w:lvl>
   </w:abstractNum>
-  <w:abstractNum w:abstractNumId="41" w15:restartNumberingAfterBreak="0">
+  <w:abstractNum w:abstractNumId="42" w15:restartNumberingAfterBreak="0">
     <w:nsid w:val="54E80F71"/>
     <w:multiLevelType w:val="hybridMultilevel"/>
     <w:tmpl w:val="0A6646C8"/>
@@ -9521,7 +11327,7 @@
       </w:pPr>
     </w:lvl>
   </w:abstractNum>
-  <w:abstractNum w:abstractNumId="42" w15:restartNumberingAfterBreak="0">
+  <w:abstractNum w:abstractNumId="43" w15:restartNumberingAfterBreak="0">
     <w:nsid w:val="55E61968"/>
     <w:multiLevelType w:val="multilevel"/>
     <w:tmpl w:val="93C0B224"/>
@@ -9589,7 +11395,7 @@
       <w:lvlJc w:val="left"/>
     </w:lvl>
   </w:abstractNum>
-  <w:abstractNum w:abstractNumId="43" w15:restartNumberingAfterBreak="0">
+  <w:abstractNum w:abstractNumId="44" w15:restartNumberingAfterBreak="0">
     <w:nsid w:val="56D030B6"/>
     <w:multiLevelType w:val="hybridMultilevel"/>
     <w:tmpl w:val="D4EE41A8"/>
@@ -9640,7 +11446,7 @@
       <w:lvlJc w:val="left"/>
     </w:lvl>
   </w:abstractNum>
-  <w:abstractNum w:abstractNumId="44" w15:restartNumberingAfterBreak="0">
+  <w:abstractNum w:abstractNumId="45" w15:restartNumberingAfterBreak="0">
     <w:nsid w:val="58870333"/>
     <w:multiLevelType w:val="hybridMultilevel"/>
     <w:tmpl w:val="C2DE3AD0"/>
@@ -9690,7 +11496,7 @@
       <w:lvlJc w:val="left"/>
     </w:lvl>
   </w:abstractNum>
-  <w:abstractNum w:abstractNumId="45" w15:restartNumberingAfterBreak="0">
+  <w:abstractNum w:abstractNumId="46" w15:restartNumberingAfterBreak="0">
     <w:nsid w:val="5AA53C6A"/>
     <w:multiLevelType w:val="hybridMultilevel"/>
     <w:tmpl w:val="77E293BC"/>
@@ -9740,7 +11546,7 @@
       <w:lvlJc w:val="left"/>
     </w:lvl>
   </w:abstractNum>
-  <w:abstractNum w:abstractNumId="46" w15:restartNumberingAfterBreak="0">
+  <w:abstractNum w:abstractNumId="47" w15:restartNumberingAfterBreak="0">
     <w:nsid w:val="62D6091B"/>
     <w:multiLevelType w:val="hybridMultilevel"/>
     <w:tmpl w:val="1DC2216C"/>
@@ -9790,7 +11596,7 @@
       <w:lvlJc w:val="left"/>
     </w:lvl>
   </w:abstractNum>
-  <w:abstractNum w:abstractNumId="47" w15:restartNumberingAfterBreak="0">
+  <w:abstractNum w:abstractNumId="48" w15:restartNumberingAfterBreak="0">
     <w:nsid w:val="62F46705"/>
     <w:multiLevelType w:val="hybridMultilevel"/>
     <w:tmpl w:val="2844378C"/>
@@ -9903,7 +11709,7 @@
       </w:rPr>
     </w:lvl>
   </w:abstractNum>
-  <w:abstractNum w:abstractNumId="48" w15:restartNumberingAfterBreak="0">
+  <w:abstractNum w:abstractNumId="49" w15:restartNumberingAfterBreak="0">
     <w:nsid w:val="69215796"/>
     <w:multiLevelType w:val="hybridMultilevel"/>
     <w:tmpl w:val="C01ED1AC"/>
@@ -9953,7 +11759,7 @@
       <w:lvlJc w:val="left"/>
     </w:lvl>
   </w:abstractNum>
-  <w:abstractNum w:abstractNumId="49" w15:restartNumberingAfterBreak="0">
+  <w:abstractNum w:abstractNumId="50" w15:restartNumberingAfterBreak="0">
     <w:nsid w:val="6A7E2398"/>
     <w:multiLevelType w:val="hybridMultilevel"/>
     <w:tmpl w:val="D6CA7D14"/>
@@ -10003,7 +11809,7 @@
       <w:lvlJc w:val="left"/>
     </w:lvl>
   </w:abstractNum>
-  <w:abstractNum w:abstractNumId="50" w15:restartNumberingAfterBreak="0">
+  <w:abstractNum w:abstractNumId="51" w15:restartNumberingAfterBreak="0">
     <w:nsid w:val="6AA2148B"/>
     <w:multiLevelType w:val="hybridMultilevel"/>
     <w:tmpl w:val="507AB234"/>
@@ -10053,7 +11859,7 @@
       <w:lvlJc w:val="left"/>
     </w:lvl>
   </w:abstractNum>
-  <w:abstractNum w:abstractNumId="51" w15:restartNumberingAfterBreak="0">
+  <w:abstractNum w:abstractNumId="52" w15:restartNumberingAfterBreak="0">
     <w:nsid w:val="6AB72B1C"/>
     <w:multiLevelType w:val="hybridMultilevel"/>
     <w:tmpl w:val="0F0A30B6"/>
@@ -10103,7 +11909,7 @@
       <w:lvlJc w:val="left"/>
     </w:lvl>
   </w:abstractNum>
-  <w:abstractNum w:abstractNumId="52" w15:restartNumberingAfterBreak="0">
+  <w:abstractNum w:abstractNumId="53" w15:restartNumberingAfterBreak="0">
     <w:nsid w:val="6B560CB8"/>
     <w:multiLevelType w:val="hybridMultilevel"/>
     <w:tmpl w:val="52A88490"/>
@@ -10153,7 +11959,7 @@
       <w:lvlJc w:val="left"/>
     </w:lvl>
   </w:abstractNum>
-  <w:abstractNum w:abstractNumId="53" w15:restartNumberingAfterBreak="0">
+  <w:abstractNum w:abstractNumId="54" w15:restartNumberingAfterBreak="0">
     <w:nsid w:val="6F695D6E"/>
     <w:multiLevelType w:val="hybridMultilevel"/>
     <w:tmpl w:val="345044A0"/>
@@ -10204,7 +12010,7 @@
       <w:lvlJc w:val="left"/>
     </w:lvl>
   </w:abstractNum>
-  <w:abstractNum w:abstractNumId="54" w15:restartNumberingAfterBreak="0">
+  <w:abstractNum w:abstractNumId="55" w15:restartNumberingAfterBreak="0">
     <w:nsid w:val="7144130A"/>
     <w:multiLevelType w:val="hybridMultilevel"/>
     <w:tmpl w:val="3348C738"/>
@@ -10254,7 +12060,119 @@
       <w:lvlJc w:val="left"/>
     </w:lvl>
   </w:abstractNum>
-  <w:abstractNum w:abstractNumId="55" w15:restartNumberingAfterBreak="0">
+  <w:abstractNum w:abstractNumId="56" w15:restartNumberingAfterBreak="0">
+    <w:nsid w:val="731000F5"/>
+    <w:multiLevelType w:val="hybridMultilevel"/>
+    <w:tmpl w:val="E18C6C64"/>
+    <w:lvl w:ilvl="0" w:tplc="9BD23C34">
+      <w:numFmt w:val="bullet"/>
+      <w:lvlText w:val="-"/>
+      <w:lvlJc w:val="left"/>
+      <w:pPr>
+        <w:ind w:left="1505" w:hanging="360"/>
+      </w:pPr>
+      <w:rPr>
+        <w:rFonts w:ascii="Arial" w:eastAsiaTheme="minorEastAsia" w:hAnsi="Arial" w:cs="Arial" w:hint="default"/>
+      </w:rPr>
+    </w:lvl>
+    <w:lvl w:ilvl="1" w:tplc="20000003" w:tentative="1">
+      <w:start w:val="1"/>
+      <w:numFmt w:val="bullet"/>
+      <w:lvlText w:val="o"/>
+      <w:lvlJc w:val="left"/>
+      <w:pPr>
+        <w:ind w:left="2225" w:hanging="360"/>
+      </w:pPr>
+      <w:rPr>
+        <w:rFonts w:ascii="Courier New" w:hAnsi="Courier New" w:cs="Courier New" w:hint="default"/>
+      </w:rPr>
+    </w:lvl>
+    <w:lvl w:ilvl="2" w:tplc="20000005" w:tentative="1">
+      <w:start w:val="1"/>
+      <w:numFmt w:val="bullet"/>
+      <w:lvlText w:val=""/>
+      <w:lvlJc w:val="left"/>
+      <w:pPr>
+        <w:ind w:left="2945" w:hanging="360"/>
+      </w:pPr>
+      <w:rPr>
+        <w:rFonts w:ascii="Wingdings" w:hAnsi="Wingdings" w:hint="default"/>
+      </w:rPr>
+    </w:lvl>
+    <w:lvl w:ilvl="3" w:tplc="20000001" w:tentative="1">
+      <w:start w:val="1"/>
+      <w:numFmt w:val="bullet"/>
+      <w:lvlText w:val=""/>
+      <w:lvlJc w:val="left"/>
+      <w:pPr>
+        <w:ind w:left="3665" w:hanging="360"/>
+      </w:pPr>
+      <w:rPr>
+        <w:rFonts w:ascii="Symbol" w:hAnsi="Symbol" w:hint="default"/>
+      </w:rPr>
+    </w:lvl>
+    <w:lvl w:ilvl="4" w:tplc="20000003" w:tentative="1">
+      <w:start w:val="1"/>
+      <w:numFmt w:val="bullet"/>
+      <w:lvlText w:val="o"/>
+      <w:lvlJc w:val="left"/>
+      <w:pPr>
+        <w:ind w:left="4385" w:hanging="360"/>
+      </w:pPr>
+      <w:rPr>
+        <w:rFonts w:ascii="Courier New" w:hAnsi="Courier New" w:cs="Courier New" w:hint="default"/>
+      </w:rPr>
+    </w:lvl>
+    <w:lvl w:ilvl="5" w:tplc="20000005" w:tentative="1">
+      <w:start w:val="1"/>
+      <w:numFmt w:val="bullet"/>
+      <w:lvlText w:val=""/>
+      <w:lvlJc w:val="left"/>
+      <w:pPr>
+        <w:ind w:left="5105" w:hanging="360"/>
+      </w:pPr>
+      <w:rPr>
+        <w:rFonts w:ascii="Wingdings" w:hAnsi="Wingdings" w:hint="default"/>
+      </w:rPr>
+    </w:lvl>
+    <w:lvl w:ilvl="6" w:tplc="20000001" w:tentative="1">
+      <w:start w:val="1"/>
+      <w:numFmt w:val="bullet"/>
+      <w:lvlText w:val=""/>
+      <w:lvlJc w:val="left"/>
+      <w:pPr>
+        <w:ind w:left="5825" w:hanging="360"/>
+      </w:pPr>
+      <w:rPr>
+        <w:rFonts w:ascii="Symbol" w:hAnsi="Symbol" w:hint="default"/>
+      </w:rPr>
+    </w:lvl>
+    <w:lvl w:ilvl="7" w:tplc="20000003" w:tentative="1">
+      <w:start w:val="1"/>
+      <w:numFmt w:val="bullet"/>
+      <w:lvlText w:val="o"/>
+      <w:lvlJc w:val="left"/>
+      <w:pPr>
+        <w:ind w:left="6545" w:hanging="360"/>
+      </w:pPr>
+      <w:rPr>
+        <w:rFonts w:ascii="Courier New" w:hAnsi="Courier New" w:cs="Courier New" w:hint="default"/>
+      </w:rPr>
+    </w:lvl>
+    <w:lvl w:ilvl="8" w:tplc="20000005" w:tentative="1">
+      <w:start w:val="1"/>
+      <w:numFmt w:val="bullet"/>
+      <w:lvlText w:val=""/>
+      <w:lvlJc w:val="left"/>
+      <w:pPr>
+        <w:ind w:left="7265" w:hanging="360"/>
+      </w:pPr>
+      <w:rPr>
+        <w:rFonts w:ascii="Wingdings" w:hAnsi="Wingdings" w:hint="default"/>
+      </w:rPr>
+    </w:lvl>
+  </w:abstractNum>
+  <w:abstractNum w:abstractNumId="57" w15:restartNumberingAfterBreak="0">
     <w:nsid w:val="73DF7E3B"/>
     <w:multiLevelType w:val="hybridMultilevel"/>
     <w:tmpl w:val="0066B1A6"/>
@@ -10304,7 +12222,7 @@
       <w:lvlJc w:val="left"/>
     </w:lvl>
   </w:abstractNum>
-  <w:abstractNum w:abstractNumId="56" w15:restartNumberingAfterBreak="0">
+  <w:abstractNum w:abstractNumId="58" w15:restartNumberingAfterBreak="0">
     <w:nsid w:val="76A975D7"/>
     <w:multiLevelType w:val="hybridMultilevel"/>
     <w:tmpl w:val="6B3AFF9E"/>
@@ -10354,7 +12272,7 @@
       <w:lvlJc w:val="left"/>
     </w:lvl>
   </w:abstractNum>
-  <w:abstractNum w:abstractNumId="57" w15:restartNumberingAfterBreak="0">
+  <w:abstractNum w:abstractNumId="59" w15:restartNumberingAfterBreak="0">
     <w:nsid w:val="77431B26"/>
     <w:multiLevelType w:val="hybridMultilevel"/>
     <w:tmpl w:val="8E8C2F8E"/>
@@ -10404,7 +12322,7 @@
       <w:lvlJc w:val="left"/>
     </w:lvl>
   </w:abstractNum>
-  <w:abstractNum w:abstractNumId="58" w15:restartNumberingAfterBreak="0">
+  <w:abstractNum w:abstractNumId="60" w15:restartNumberingAfterBreak="0">
     <w:nsid w:val="787F7794"/>
     <w:multiLevelType w:val="hybridMultilevel"/>
     <w:tmpl w:val="8E5A914A"/>
@@ -10454,7 +12372,7 @@
       <w:lvlJc w:val="left"/>
     </w:lvl>
   </w:abstractNum>
-  <w:abstractNum w:abstractNumId="59" w15:restartNumberingAfterBreak="0">
+  <w:abstractNum w:abstractNumId="61" w15:restartNumberingAfterBreak="0">
     <w:nsid w:val="7AC11263"/>
     <w:multiLevelType w:val="hybridMultilevel"/>
     <w:tmpl w:val="3568265C"/>
@@ -10504,7 +12422,7 @@
       <w:lvlJc w:val="left"/>
     </w:lvl>
   </w:abstractNum>
-  <w:abstractNum w:abstractNumId="60" w15:restartNumberingAfterBreak="0">
+  <w:abstractNum w:abstractNumId="62" w15:restartNumberingAfterBreak="0">
     <w:nsid w:val="7B3A3343"/>
     <w:multiLevelType w:val="hybridMultilevel"/>
     <w:tmpl w:val="5FEEA0C6"/>
@@ -10555,76 +12473,76 @@
     </w:lvl>
   </w:abstractNum>
   <w:num w:numId="1" w16cid:durableId="190387612">
-    <w:abstractNumId w:val="42"/>
+    <w:abstractNumId w:val="43"/>
   </w:num>
   <w:num w:numId="2" w16cid:durableId="1912303201">
     <w:abstractNumId w:val="12"/>
   </w:num>
   <w:num w:numId="3" w16cid:durableId="1813595563">
-    <w:abstractNumId w:val="53"/>
+    <w:abstractNumId w:val="54"/>
   </w:num>
   <w:num w:numId="4" w16cid:durableId="1265849005">
-    <w:abstractNumId w:val="43"/>
+    <w:abstractNumId w:val="44"/>
   </w:num>
   <w:num w:numId="5" w16cid:durableId="488326091">
-    <w:abstractNumId w:val="31"/>
+    <w:abstractNumId w:val="32"/>
   </w:num>
   <w:num w:numId="6" w16cid:durableId="2113163939">
     <w:abstractNumId w:val="20"/>
   </w:num>
   <w:num w:numId="7" w16cid:durableId="1672830504">
-    <w:abstractNumId w:val="57"/>
+    <w:abstractNumId w:val="59"/>
   </w:num>
   <w:num w:numId="8" w16cid:durableId="716201877">
     <w:abstractNumId w:val="9"/>
   </w:num>
   <w:num w:numId="9" w16cid:durableId="1315260093">
-    <w:abstractNumId w:val="55"/>
+    <w:abstractNumId w:val="57"/>
   </w:num>
   <w:num w:numId="10" w16cid:durableId="754203907">
-    <w:abstractNumId w:val="39"/>
+    <w:abstractNumId w:val="40"/>
   </w:num>
   <w:num w:numId="11" w16cid:durableId="1410233930">
-    <w:abstractNumId w:val="27"/>
+    <w:abstractNumId w:val="28"/>
   </w:num>
   <w:num w:numId="12" w16cid:durableId="1505126149">
-    <w:abstractNumId w:val="48"/>
+    <w:abstractNumId w:val="49"/>
   </w:num>
   <w:num w:numId="13" w16cid:durableId="1202938575">
-    <w:abstractNumId w:val="46"/>
+    <w:abstractNumId w:val="47"/>
   </w:num>
   <w:num w:numId="14" w16cid:durableId="814488662">
-    <w:abstractNumId w:val="32"/>
+    <w:abstractNumId w:val="33"/>
   </w:num>
   <w:num w:numId="15" w16cid:durableId="1318268867">
-    <w:abstractNumId w:val="36"/>
+    <w:abstractNumId w:val="37"/>
   </w:num>
   <w:num w:numId="16" w16cid:durableId="1111515567">
-    <w:abstractNumId w:val="34"/>
+    <w:abstractNumId w:val="35"/>
   </w:num>
   <w:num w:numId="17" w16cid:durableId="419764114">
-    <w:abstractNumId w:val="59"/>
+    <w:abstractNumId w:val="61"/>
   </w:num>
   <w:num w:numId="18" w16cid:durableId="1147210155">
     <w:abstractNumId w:val="10"/>
   </w:num>
   <w:num w:numId="19" w16cid:durableId="271403221">
-    <w:abstractNumId w:val="44"/>
+    <w:abstractNumId w:val="45"/>
   </w:num>
   <w:num w:numId="20" w16cid:durableId="959609068">
-    <w:abstractNumId w:val="28"/>
+    <w:abstractNumId w:val="29"/>
   </w:num>
   <w:num w:numId="21" w16cid:durableId="633484202">
-    <w:abstractNumId w:val="37"/>
+    <w:abstractNumId w:val="38"/>
   </w:num>
   <w:num w:numId="22" w16cid:durableId="323555889">
     <w:abstractNumId w:val="11"/>
   </w:num>
   <w:num w:numId="23" w16cid:durableId="1492716186">
-    <w:abstractNumId w:val="58"/>
+    <w:abstractNumId w:val="60"/>
   </w:num>
   <w:num w:numId="24" w16cid:durableId="42485096">
-    <w:abstractNumId w:val="50"/>
+    <w:abstractNumId w:val="51"/>
   </w:num>
   <w:num w:numId="25" w16cid:durableId="47923087">
     <w:abstractNumId w:val="5"/>
@@ -10633,10 +12551,10 @@
     <w:abstractNumId w:val="4"/>
   </w:num>
   <w:num w:numId="27" w16cid:durableId="684863170">
-    <w:abstractNumId w:val="56"/>
+    <w:abstractNumId w:val="58"/>
   </w:num>
   <w:num w:numId="28" w16cid:durableId="1757091121">
-    <w:abstractNumId w:val="29"/>
+    <w:abstractNumId w:val="30"/>
   </w:num>
   <w:num w:numId="29" w16cid:durableId="1921133951">
     <w:abstractNumId w:val="15"/>
@@ -10645,7 +12563,7 @@
     <w:abstractNumId w:val="25"/>
   </w:num>
   <w:num w:numId="31" w16cid:durableId="876308986">
-    <w:abstractNumId w:val="30"/>
+    <w:abstractNumId w:val="31"/>
   </w:num>
   <w:num w:numId="32" w16cid:durableId="1641381236">
     <w:abstractNumId w:val="18"/>
@@ -10654,43 +12572,43 @@
     <w:abstractNumId w:val="22"/>
   </w:num>
   <w:num w:numId="34" w16cid:durableId="1905483511">
-    <w:abstractNumId w:val="51"/>
+    <w:abstractNumId w:val="52"/>
   </w:num>
   <w:num w:numId="35" w16cid:durableId="1585147477">
     <w:abstractNumId w:val="7"/>
   </w:num>
   <w:num w:numId="36" w16cid:durableId="658507711">
-    <w:abstractNumId w:val="40"/>
+    <w:abstractNumId w:val="41"/>
   </w:num>
   <w:num w:numId="37" w16cid:durableId="704982645">
     <w:abstractNumId w:val="3"/>
   </w:num>
   <w:num w:numId="38" w16cid:durableId="1643732270">
-    <w:abstractNumId w:val="52"/>
+    <w:abstractNumId w:val="53"/>
   </w:num>
   <w:num w:numId="39" w16cid:durableId="374429108">
     <w:abstractNumId w:val="16"/>
   </w:num>
   <w:num w:numId="40" w16cid:durableId="343482641">
-    <w:abstractNumId w:val="33"/>
+    <w:abstractNumId w:val="34"/>
   </w:num>
   <w:num w:numId="41" w16cid:durableId="1274022803">
     <w:abstractNumId w:val="24"/>
   </w:num>
   <w:num w:numId="42" w16cid:durableId="48383624">
-    <w:abstractNumId w:val="26"/>
+    <w:abstractNumId w:val="27"/>
   </w:num>
   <w:num w:numId="43" w16cid:durableId="1714766195">
     <w:abstractNumId w:val="21"/>
   </w:num>
   <w:num w:numId="44" w16cid:durableId="929385900">
-    <w:abstractNumId w:val="38"/>
+    <w:abstractNumId w:val="39"/>
   </w:num>
   <w:num w:numId="45" w16cid:durableId="1002120504">
     <w:abstractNumId w:val="23"/>
   </w:num>
   <w:num w:numId="46" w16cid:durableId="3751645">
-    <w:abstractNumId w:val="54"/>
+    <w:abstractNumId w:val="55"/>
   </w:num>
   <w:num w:numId="47" w16cid:durableId="1423380420">
     <w:abstractNumId w:val="0"/>
@@ -10699,16 +12617,16 @@
     <w:abstractNumId w:val="6"/>
   </w:num>
   <w:num w:numId="49" w16cid:durableId="1636983863">
-    <w:abstractNumId w:val="49"/>
+    <w:abstractNumId w:val="50"/>
   </w:num>
   <w:num w:numId="50" w16cid:durableId="1603024801">
-    <w:abstractNumId w:val="35"/>
+    <w:abstractNumId w:val="36"/>
   </w:num>
   <w:num w:numId="51" w16cid:durableId="1650208974">
-    <w:abstractNumId w:val="45"/>
+    <w:abstractNumId w:val="46"/>
   </w:num>
   <w:num w:numId="52" w16cid:durableId="482502362">
-    <w:abstractNumId w:val="41"/>
+    <w:abstractNumId w:val="42"/>
   </w:num>
   <w:num w:numId="53" w16cid:durableId="1401444486">
     <w:abstractNumId w:val="8"/>
@@ -10717,7 +12635,7 @@
     <w:abstractNumId w:val="17"/>
   </w:num>
   <w:num w:numId="55" w16cid:durableId="239675802">
-    <w:abstractNumId w:val="60"/>
+    <w:abstractNumId w:val="62"/>
   </w:num>
   <w:num w:numId="56" w16cid:durableId="1865051014">
     <w:abstractNumId w:val="13"/>
@@ -10735,7 +12653,13 @@
     <w:abstractNumId w:val="14"/>
   </w:num>
   <w:num w:numId="61" w16cid:durableId="1587108143">
-    <w:abstractNumId w:val="47"/>
+    <w:abstractNumId w:val="48"/>
+  </w:num>
+  <w:num w:numId="62" w16cid:durableId="303967372">
+    <w:abstractNumId w:val="26"/>
+  </w:num>
+  <w:num w:numId="63" w16cid:durableId="786463774">
+    <w:abstractNumId w:val="56"/>
   </w:num>
   <w:numIdMacAtCleanup w:val="59"/>
 </w:numbering>

</xml_diff>